<commit_message>
agregar una cita al documento
</commit_message>
<xml_diff>
--- a/docs/SnakeBoxDocument.docx
+++ b/docs/SnakeBoxDocument.docx
@@ -1219,29 +1219,7 @@
                                           <w:sz w:val="32"/>
                                           <w:szCs w:val="32"/>
                                         </w:rPr>
-                                        <w:t xml:space="preserve">Gustavo </w:t>
-                                      </w:r>
-                                      <w:proofErr w:type="spellStart"/>
-                                      <w:r>
-                                        <w:rPr>
-                                          <w:b/>
-                                          <w:bCs/>
-                                          <w:color w:val="000000" w:themeColor="text1"/>
-                                          <w:sz w:val="32"/>
-                                          <w:szCs w:val="32"/>
-                                        </w:rPr>
-                                        <w:t>Totoy</w:t>
-                                      </w:r>
-                                      <w:proofErr w:type="spellEnd"/>
-                                      <w:r>
-                                        <w:rPr>
-                                          <w:b/>
-                                          <w:bCs/>
-                                          <w:color w:val="000000" w:themeColor="text1"/>
-                                          <w:sz w:val="32"/>
-                                          <w:szCs w:val="32"/>
-                                        </w:rPr>
-                                        <w:t>, Frank Hermida</w:t>
+                                        <w:t>Gustavo Totoy, Frank Hermida</w:t>
                                       </w:r>
                                     </w:p>
                                   </w:sdtContent>
@@ -1594,29 +1572,7 @@
                                     <w:sz w:val="32"/>
                                     <w:szCs w:val="32"/>
                                   </w:rPr>
-                                  <w:t xml:space="preserve">Gustavo </w:t>
-                                </w:r>
-                                <w:proofErr w:type="spellStart"/>
-                                <w:r>
-                                  <w:rPr>
-                                    <w:b/>
-                                    <w:bCs/>
-                                    <w:color w:val="000000" w:themeColor="text1"/>
-                                    <w:sz w:val="32"/>
-                                    <w:szCs w:val="32"/>
-                                  </w:rPr>
-                                  <w:t>Totoy</w:t>
-                                </w:r>
-                                <w:proofErr w:type="spellEnd"/>
-                                <w:r>
-                                  <w:rPr>
-                                    <w:b/>
-                                    <w:bCs/>
-                                    <w:color w:val="000000" w:themeColor="text1"/>
-                                    <w:sz w:val="32"/>
-                                    <w:szCs w:val="32"/>
-                                  </w:rPr>
-                                  <w:t>, Frank Hermida</w:t>
+                                  <w:t>Gustavo Totoy, Frank Hermida</w:t>
                                 </w:r>
                               </w:p>
                             </w:sdtContent>
@@ -1660,6 +1616,13 @@
     </w:sdt>
     <w:sdt>
       <w:sdtPr>
+        <w:rPr>
+          <w:rFonts w:asciiTheme="minorHAnsi" w:eastAsiaTheme="minorHAnsi" w:hAnsiTheme="minorHAnsi" w:cstheme="minorBidi"/>
+          <w:color w:val="auto"/>
+          <w:sz w:val="22"/>
+          <w:szCs w:val="22"/>
+          <w:lang w:eastAsia="en-US"/>
+        </w:rPr>
         <w:id w:val="1344820978"/>
         <w:docPartObj>
           <w:docPartGallery w:val="Table of Contents"/>
@@ -1668,13 +1631,8 @@
       </w:sdtPr>
       <w:sdtEndPr>
         <w:rPr>
-          <w:rFonts w:asciiTheme="minorHAnsi" w:eastAsiaTheme="minorHAnsi" w:hAnsiTheme="minorHAnsi" w:cstheme="minorBidi"/>
           <w:b/>
           <w:bCs/>
-          <w:color w:val="auto"/>
-          <w:sz w:val="22"/>
-          <w:szCs w:val="22"/>
-          <w:lang w:eastAsia="en-US"/>
         </w:rPr>
       </w:sdtEndPr>
       <w:sdtContent>
@@ -2520,7 +2478,6 @@
           <w:sz w:val="24"/>
         </w:rPr>
       </w:pPr>
-      <w:proofErr w:type="spellStart"/>
       <w:r>
         <w:rPr>
           <w:rFonts w:ascii="Arial" w:hAnsi="Arial" w:cs="Arial"/>
@@ -2529,7 +2486,6 @@
         </w:rPr>
         <w:t>SnakeBox</w:t>
       </w:r>
-      <w:proofErr w:type="spellEnd"/>
       <w:r>
         <w:rPr>
           <w:rFonts w:ascii="Arial" w:hAnsi="Arial" w:cs="Arial"/>
@@ -2719,8 +2675,6 @@
           <w:sz w:val="24"/>
         </w:rPr>
       </w:pPr>
-      <w:bookmarkStart w:id="1" w:name="_GoBack"/>
-      <w:bookmarkEnd w:id="1"/>
     </w:p>
     <w:p>
       <w:pPr>
@@ -2771,12 +2725,12 @@
       <w:pPr>
         <w:pStyle w:val="Ttulo1"/>
       </w:pPr>
-      <w:bookmarkStart w:id="2" w:name="_Toc392832783"/>
+      <w:bookmarkStart w:id="1" w:name="_Toc392832783"/>
       <w:r>
         <w:lastRenderedPageBreak/>
         <w:t>Diagrama</w:t>
       </w:r>
-      <w:bookmarkEnd w:id="2"/>
+      <w:bookmarkEnd w:id="1"/>
     </w:p>
     <w:p/>
     <w:p>
@@ -4268,7 +4222,6 @@
                                   <w:lang w:val="en-US"/>
                                 </w:rPr>
                               </w:pPr>
-                              <w:proofErr w:type="gramStart"/>
                               <w:r>
                                 <w:rPr>
                                   <w:rFonts w:ascii="Arial Black" w:hAnsi="Arial Black"/>
@@ -4276,97 +4229,7 @@
                                   <w:sz w:val="28"/>
                                   <w:lang w:val="en-US"/>
                                 </w:rPr>
-                                <w:t>o</w:t>
-                              </w:r>
-                              <w:proofErr w:type="gramEnd"/>
-                              <w:r>
-                                <w:rPr>
-                                  <w:rFonts w:ascii="Arial Black" w:hAnsi="Arial Black"/>
-                                  <w:color w:val="1F497D" w:themeColor="text2"/>
-                                  <w:sz w:val="28"/>
-                                  <w:lang w:val="en-US"/>
-                                </w:rPr>
-                                <w:t xml:space="preserve"> </w:t>
-                              </w:r>
-                              <w:proofErr w:type="spellStart"/>
-                              <w:r>
-                                <w:rPr>
-                                  <w:rFonts w:ascii="Arial Black" w:hAnsi="Arial Black"/>
-                                  <w:color w:val="1F497D" w:themeColor="text2"/>
-                                  <w:sz w:val="28"/>
-                                  <w:lang w:val="en-US"/>
-                                </w:rPr>
-                                <w:t>o</w:t>
-                              </w:r>
-                              <w:proofErr w:type="spellEnd"/>
-                              <w:r>
-                                <w:rPr>
-                                  <w:rFonts w:ascii="Arial Black" w:hAnsi="Arial Black"/>
-                                  <w:color w:val="1F497D" w:themeColor="text2"/>
-                                  <w:sz w:val="28"/>
-                                  <w:lang w:val="en-US"/>
-                                </w:rPr>
-                                <w:t xml:space="preserve"> </w:t>
-                              </w:r>
-                              <w:proofErr w:type="spellStart"/>
-                              <w:r>
-                                <w:rPr>
-                                  <w:rFonts w:ascii="Arial Black" w:hAnsi="Arial Black"/>
-                                  <w:color w:val="1F497D" w:themeColor="text2"/>
-                                  <w:sz w:val="28"/>
-                                  <w:lang w:val="en-US"/>
-                                </w:rPr>
-                                <w:t>o</w:t>
-                              </w:r>
-                              <w:proofErr w:type="spellEnd"/>
-                              <w:r>
-                                <w:rPr>
-                                  <w:rFonts w:ascii="Arial Black" w:hAnsi="Arial Black"/>
-                                  <w:color w:val="1F497D" w:themeColor="text2"/>
-                                  <w:sz w:val="28"/>
-                                  <w:lang w:val="en-US"/>
-                                </w:rPr>
-                                <w:t xml:space="preserve"> </w:t>
-                              </w:r>
-                              <w:proofErr w:type="spellStart"/>
-                              <w:r>
-                                <w:rPr>
-                                  <w:rFonts w:ascii="Arial Black" w:hAnsi="Arial Black"/>
-                                  <w:color w:val="1F497D" w:themeColor="text2"/>
-                                  <w:sz w:val="28"/>
-                                  <w:lang w:val="en-US"/>
-                                </w:rPr>
-                                <w:t>o</w:t>
-                              </w:r>
-                              <w:proofErr w:type="spellEnd"/>
-                              <w:r>
-                                <w:rPr>
-                                  <w:rFonts w:ascii="Arial Black" w:hAnsi="Arial Black"/>
-                                  <w:color w:val="1F497D" w:themeColor="text2"/>
-                                  <w:sz w:val="28"/>
-                                  <w:lang w:val="en-US"/>
-                                </w:rPr>
-                                <w:t xml:space="preserve"> </w:t>
-                              </w:r>
-                              <w:proofErr w:type="spellStart"/>
-                              <w:r>
-                                <w:rPr>
-                                  <w:rFonts w:ascii="Arial Black" w:hAnsi="Arial Black"/>
-                                  <w:color w:val="1F497D" w:themeColor="text2"/>
-                                  <w:sz w:val="28"/>
-                                  <w:lang w:val="en-US"/>
-                                </w:rPr>
-                                <w:t>o</w:t>
-                              </w:r>
-                              <w:proofErr w:type="spellEnd"/>
-                              <w:r>
-                                <w:rPr>
-                                  <w:rFonts w:ascii="Arial Black" w:hAnsi="Arial Black"/>
-                                  <w:color w:val="1F497D" w:themeColor="text2"/>
-                                  <w:sz w:val="28"/>
-                                  <w:lang w:val="en-US"/>
-                                </w:rPr>
-                                <w:t xml:space="preserve"> </w:t>
+                                <w:t xml:space="preserve">o o o o o </w:t>
                               </w:r>
                             </w:p>
                           </w:txbxContent>
@@ -4504,7 +4367,6 @@
                             <w:lang w:val="en-US"/>
                           </w:rPr>
                         </w:pPr>
-                        <w:proofErr w:type="gramStart"/>
                         <w:r>
                           <w:rPr>
                             <w:rFonts w:ascii="Arial Black" w:hAnsi="Arial Black"/>
@@ -4512,97 +4374,7 @@
                             <w:sz w:val="28"/>
                             <w:lang w:val="en-US"/>
                           </w:rPr>
-                          <w:t>o</w:t>
-                        </w:r>
-                        <w:proofErr w:type="gramEnd"/>
-                        <w:r>
-                          <w:rPr>
-                            <w:rFonts w:ascii="Arial Black" w:hAnsi="Arial Black"/>
-                            <w:color w:val="1F497D" w:themeColor="text2"/>
-                            <w:sz w:val="28"/>
-                            <w:lang w:val="en-US"/>
-                          </w:rPr>
-                          <w:t xml:space="preserve"> </w:t>
-                        </w:r>
-                        <w:proofErr w:type="spellStart"/>
-                        <w:r>
-                          <w:rPr>
-                            <w:rFonts w:ascii="Arial Black" w:hAnsi="Arial Black"/>
-                            <w:color w:val="1F497D" w:themeColor="text2"/>
-                            <w:sz w:val="28"/>
-                            <w:lang w:val="en-US"/>
-                          </w:rPr>
-                          <w:t>o</w:t>
-                        </w:r>
-                        <w:proofErr w:type="spellEnd"/>
-                        <w:r>
-                          <w:rPr>
-                            <w:rFonts w:ascii="Arial Black" w:hAnsi="Arial Black"/>
-                            <w:color w:val="1F497D" w:themeColor="text2"/>
-                            <w:sz w:val="28"/>
-                            <w:lang w:val="en-US"/>
-                          </w:rPr>
-                          <w:t xml:space="preserve"> </w:t>
-                        </w:r>
-                        <w:proofErr w:type="spellStart"/>
-                        <w:r>
-                          <w:rPr>
-                            <w:rFonts w:ascii="Arial Black" w:hAnsi="Arial Black"/>
-                            <w:color w:val="1F497D" w:themeColor="text2"/>
-                            <w:sz w:val="28"/>
-                            <w:lang w:val="en-US"/>
-                          </w:rPr>
-                          <w:t>o</w:t>
-                        </w:r>
-                        <w:proofErr w:type="spellEnd"/>
-                        <w:r>
-                          <w:rPr>
-                            <w:rFonts w:ascii="Arial Black" w:hAnsi="Arial Black"/>
-                            <w:color w:val="1F497D" w:themeColor="text2"/>
-                            <w:sz w:val="28"/>
-                            <w:lang w:val="en-US"/>
-                          </w:rPr>
-                          <w:t xml:space="preserve"> </w:t>
-                        </w:r>
-                        <w:proofErr w:type="spellStart"/>
-                        <w:r>
-                          <w:rPr>
-                            <w:rFonts w:ascii="Arial Black" w:hAnsi="Arial Black"/>
-                            <w:color w:val="1F497D" w:themeColor="text2"/>
-                            <w:sz w:val="28"/>
-                            <w:lang w:val="en-US"/>
-                          </w:rPr>
-                          <w:t>o</w:t>
-                        </w:r>
-                        <w:proofErr w:type="spellEnd"/>
-                        <w:r>
-                          <w:rPr>
-                            <w:rFonts w:ascii="Arial Black" w:hAnsi="Arial Black"/>
-                            <w:color w:val="1F497D" w:themeColor="text2"/>
-                            <w:sz w:val="28"/>
-                            <w:lang w:val="en-US"/>
-                          </w:rPr>
-                          <w:t xml:space="preserve"> </w:t>
-                        </w:r>
-                        <w:proofErr w:type="spellStart"/>
-                        <w:r>
-                          <w:rPr>
-                            <w:rFonts w:ascii="Arial Black" w:hAnsi="Arial Black"/>
-                            <w:color w:val="1F497D" w:themeColor="text2"/>
-                            <w:sz w:val="28"/>
-                            <w:lang w:val="en-US"/>
-                          </w:rPr>
-                          <w:t>o</w:t>
-                        </w:r>
-                        <w:proofErr w:type="spellEnd"/>
-                        <w:r>
-                          <w:rPr>
-                            <w:rFonts w:ascii="Arial Black" w:hAnsi="Arial Black"/>
-                            <w:color w:val="1F497D" w:themeColor="text2"/>
-                            <w:sz w:val="28"/>
-                            <w:lang w:val="en-US"/>
-                          </w:rPr>
-                          <w:t xml:space="preserve"> </w:t>
+                          <w:t xml:space="preserve">o o o o o </w:t>
                         </w:r>
                       </w:p>
                     </w:txbxContent>
@@ -4837,8 +4609,6 @@
                                   <w:rFonts w:ascii="Arial Black" w:hAnsi="Arial Black"/>
                                 </w:rPr>
                               </w:pPr>
-                              <w:proofErr w:type="spellStart"/>
-                              <w:proofErr w:type="gramStart"/>
                               <w:r>
                                 <w:rPr>
                                   <w:rFonts w:ascii="Arial Black" w:hAnsi="Arial Black"/>
@@ -4846,7 +4616,6 @@
                                 </w:rPr>
                                 <w:t>Pull</w:t>
                               </w:r>
-                              <w:proofErr w:type="spellEnd"/>
                               <w:r>
                                 <w:rPr>
                                   <w:rFonts w:ascii="Arial Black" w:hAnsi="Arial Black"/>
@@ -4854,7 +4623,6 @@
                                 </w:rPr>
                                 <w:t>()</w:t>
                               </w:r>
-                              <w:proofErr w:type="gramEnd"/>
                             </w:p>
                             <w:p>
                               <w:pPr>
@@ -5206,8 +4974,6 @@
                                   <w:rFonts w:ascii="Arial Black" w:hAnsi="Arial Black"/>
                                 </w:rPr>
                               </w:pPr>
-                              <w:proofErr w:type="spellStart"/>
-                              <w:proofErr w:type="gramStart"/>
                               <w:r>
                                 <w:rPr>
                                   <w:rFonts w:ascii="Arial Black" w:hAnsi="Arial Black"/>
@@ -5215,7 +4981,6 @@
                                 </w:rPr>
                                 <w:t>Push</w:t>
                               </w:r>
-                              <w:proofErr w:type="spellEnd"/>
                               <w:r>
                                 <w:rPr>
                                   <w:rFonts w:ascii="Arial Black" w:hAnsi="Arial Black"/>
@@ -5223,7 +4988,6 @@
                                 </w:rPr>
                                 <w:t>()</w:t>
                               </w:r>
-                              <w:proofErr w:type="gramEnd"/>
                             </w:p>
                             <w:p>
                               <w:pPr>
@@ -5608,8 +5372,6 @@
                             <w:rFonts w:ascii="Arial Black" w:hAnsi="Arial Black"/>
                           </w:rPr>
                         </w:pPr>
-                        <w:proofErr w:type="spellStart"/>
-                        <w:proofErr w:type="gramStart"/>
                         <w:r>
                           <w:rPr>
                             <w:rFonts w:ascii="Arial Black" w:hAnsi="Arial Black"/>
@@ -5617,7 +5379,6 @@
                           </w:rPr>
                           <w:t>Pull</w:t>
                         </w:r>
-                        <w:proofErr w:type="spellEnd"/>
                         <w:r>
                           <w:rPr>
                             <w:rFonts w:ascii="Arial Black" w:hAnsi="Arial Black"/>
@@ -5625,7 +5386,6 @@
                           </w:rPr>
                           <w:t>()</w:t>
                         </w:r>
-                        <w:proofErr w:type="gramEnd"/>
                       </w:p>
                       <w:p>
                         <w:pPr>
@@ -5698,8 +5458,6 @@
                             <w:rFonts w:ascii="Arial Black" w:hAnsi="Arial Black"/>
                           </w:rPr>
                         </w:pPr>
-                        <w:proofErr w:type="spellStart"/>
-                        <w:proofErr w:type="gramStart"/>
                         <w:r>
                           <w:rPr>
                             <w:rFonts w:ascii="Arial Black" w:hAnsi="Arial Black"/>
@@ -5707,7 +5465,6 @@
                           </w:rPr>
                           <w:t>Push</w:t>
                         </w:r>
-                        <w:proofErr w:type="spellEnd"/>
                         <w:r>
                           <w:rPr>
                             <w:rFonts w:ascii="Arial Black" w:hAnsi="Arial Black"/>
@@ -5715,7 +5472,6 @@
                           </w:rPr>
                           <w:t>()</w:t>
                         </w:r>
-                        <w:proofErr w:type="gramEnd"/>
                       </w:p>
                       <w:p>
                         <w:pPr>
@@ -5845,6 +5601,7 @@
           <w:b/>
           <w:noProof/>
           <w:sz w:val="24"/>
+          <w:lang w:eastAsia="es-ES"/>
         </w:rPr>
         <mc:AlternateContent>
           <mc:Choice Requires="wps">
@@ -5898,7 +5655,6 @@
                                 <w:color w:val="1F497D" w:themeColor="text2"/>
                               </w:rPr>
                             </w:pPr>
-                            <w:proofErr w:type="spellStart"/>
                             <w:r>
                               <w:rPr>
                                 <w:rFonts w:ascii="Arial" w:hAnsi="Arial" w:cs="Arial"/>
@@ -5908,7 +5664,6 @@
                               </w:rPr>
                               <w:t>RemoteInputStream</w:t>
                             </w:r>
-                            <w:proofErr w:type="spellEnd"/>
                           </w:p>
                         </w:txbxContent>
                       </wps:txbx>
@@ -5938,7 +5693,6 @@
                           <w:color w:val="1F497D" w:themeColor="text2"/>
                         </w:rPr>
                       </w:pPr>
-                      <w:proofErr w:type="spellStart"/>
                       <w:r>
                         <w:rPr>
                           <w:rFonts w:ascii="Arial" w:hAnsi="Arial" w:cs="Arial"/>
@@ -5948,7 +5702,6 @@
                         </w:rPr>
                         <w:t>RemoteInputStream</w:t>
                       </w:r>
-                      <w:proofErr w:type="spellEnd"/>
                     </w:p>
                   </w:txbxContent>
                 </v:textbox>
@@ -6118,6 +5871,7 @@
           <w:b/>
           <w:noProof/>
           <w:sz w:val="24"/>
+          <w:lang w:eastAsia="es-ES"/>
         </w:rPr>
         <mc:AlternateContent>
           <mc:Choice Requires="wps">
@@ -6174,7 +5928,6 @@
                                 <w:sz w:val="24"/>
                               </w:rPr>
                             </w:pPr>
-                            <w:proofErr w:type="spellStart"/>
                             <w:r>
                               <w:rPr>
                                 <w:rFonts w:ascii="Arial" w:hAnsi="Arial" w:cs="Arial"/>
@@ -6183,24 +5936,6 @@
                                 <w:sz w:val="24"/>
                               </w:rPr>
                               <w:t>ReentrantReadWriteLock</w:t>
-                            </w:r>
-                            <w:proofErr w:type="spellEnd"/>
-                          </w:p>
-                          <w:p>
-                            <w:pPr>
-                              <w:pStyle w:val="Prrafodelista"/>
-                              <w:numPr>
-                                <w:ilvl w:val="0"/>
-                                <w:numId w:val="1"/>
-                              </w:numPr>
-                            </w:pPr>
-                            <w:proofErr w:type="spellStart"/>
-                            <w:r>
-                              <w:t>readLock</w:t>
-                            </w:r>
-                            <w:proofErr w:type="spellEnd"/>
-                            <w:r>
-                              <w:t>()</w:t>
                             </w:r>
                           </w:p>
                           <w:p>
@@ -6211,13 +5946,20 @@
                                 <w:numId w:val="1"/>
                               </w:numPr>
                             </w:pPr>
-                            <w:proofErr w:type="spellStart"/>
                             <w:r>
-                              <w:t>writeLock</w:t>
+                              <w:t>readLock()</w:t>
                             </w:r>
-                            <w:proofErr w:type="spellEnd"/>
+                          </w:p>
+                          <w:p>
+                            <w:pPr>
+                              <w:pStyle w:val="Prrafodelista"/>
+                              <w:numPr>
+                                <w:ilvl w:val="0"/>
+                                <w:numId w:val="1"/>
+                              </w:numPr>
+                            </w:pPr>
                             <w:r>
-                              <w:t>()</w:t>
+                              <w:t>writeLock()</w:t>
                             </w:r>
                           </w:p>
                         </w:txbxContent>
@@ -6251,7 +5993,6 @@
                           <w:sz w:val="24"/>
                         </w:rPr>
                       </w:pPr>
-                      <w:proofErr w:type="spellStart"/>
                       <w:r>
                         <w:rPr>
                           <w:rFonts w:ascii="Arial" w:hAnsi="Arial" w:cs="Arial"/>
@@ -6260,24 +6001,6 @@
                           <w:sz w:val="24"/>
                         </w:rPr>
                         <w:t>ReentrantReadWriteLock</w:t>
-                      </w:r>
-                      <w:proofErr w:type="spellEnd"/>
-                    </w:p>
-                    <w:p>
-                      <w:pPr>
-                        <w:pStyle w:val="Prrafodelista"/>
-                        <w:numPr>
-                          <w:ilvl w:val="0"/>
-                          <w:numId w:val="1"/>
-                        </w:numPr>
-                      </w:pPr>
-                      <w:proofErr w:type="spellStart"/>
-                      <w:r>
-                        <w:t>readLock</w:t>
-                      </w:r>
-                      <w:proofErr w:type="spellEnd"/>
-                      <w:r>
-                        <w:t>()</w:t>
                       </w:r>
                     </w:p>
                     <w:p>
@@ -6288,13 +6011,20 @@
                           <w:numId w:val="1"/>
                         </w:numPr>
                       </w:pPr>
-                      <w:proofErr w:type="spellStart"/>
                       <w:r>
-                        <w:t>writeLock</w:t>
+                        <w:t>readLock()</w:t>
                       </w:r>
-                      <w:proofErr w:type="spellEnd"/>
+                    </w:p>
+                    <w:p>
+                      <w:pPr>
+                        <w:pStyle w:val="Prrafodelista"/>
+                        <w:numPr>
+                          <w:ilvl w:val="0"/>
+                          <w:numId w:val="1"/>
+                        </w:numPr>
+                      </w:pPr>
                       <w:r>
-                        <w:t>()</w:t>
+                        <w:t>writeLock()</w:t>
                       </w:r>
                     </w:p>
                   </w:txbxContent>
@@ -6330,11 +6060,30 @@
       <w:pPr>
         <w:pStyle w:val="Ttulo1"/>
       </w:pPr>
-      <w:bookmarkStart w:id="3" w:name="_Toc392832784"/>
+      <w:bookmarkStart w:id="2" w:name="_Toc392832784"/>
       <w:r>
         <w:lastRenderedPageBreak/>
         <w:t>Diseño Propuesto</w:t>
       </w:r>
+      <w:bookmarkEnd w:id="2"/>
+    </w:p>
+    <w:p>
+      <w:pPr>
+        <w:jc w:val="both"/>
+        <w:rPr>
+          <w:rFonts w:ascii="Arial" w:hAnsi="Arial" w:cs="Arial"/>
+          <w:sz w:val="24"/>
+        </w:rPr>
+      </w:pPr>
+    </w:p>
+    <w:p>
+      <w:pPr>
+        <w:pStyle w:val="Ttulo2"/>
+      </w:pPr>
+      <w:bookmarkStart w:id="3" w:name="_Toc392832785"/>
+      <w:r>
+        <w:t>Manejo de archivos</w:t>
+      </w:r>
       <w:bookmarkEnd w:id="3"/>
     </w:p>
     <w:p>
@@ -6342,25 +6091,6 @@
         <w:jc w:val="both"/>
         <w:rPr>
           <w:rFonts w:ascii="Arial" w:hAnsi="Arial" w:cs="Arial"/>
-          <w:sz w:val="24"/>
-        </w:rPr>
-      </w:pPr>
-    </w:p>
-    <w:p>
-      <w:pPr>
-        <w:pStyle w:val="Ttulo2"/>
-      </w:pPr>
-      <w:bookmarkStart w:id="4" w:name="_Toc392832785"/>
-      <w:r>
-        <w:t>Manejo de archivos</w:t>
-      </w:r>
-      <w:bookmarkEnd w:id="4"/>
-    </w:p>
-    <w:p>
-      <w:pPr>
-        <w:jc w:val="both"/>
-        <w:rPr>
-          <w:rFonts w:ascii="Arial" w:hAnsi="Arial" w:cs="Arial"/>
           <w:b/>
           <w:sz w:val="24"/>
         </w:rPr>
@@ -6393,49 +6123,8 @@
           <w:rFonts w:ascii="Arial" w:hAnsi="Arial" w:cs="Arial"/>
           <w:sz w:val="24"/>
         </w:rPr>
-        <w:t xml:space="preserve">java </w:t>
-      </w:r>
-      <w:proofErr w:type="spellStart"/>
-      <w:r>
-        <w:rPr>
-          <w:rFonts w:ascii="Arial" w:hAnsi="Arial" w:cs="Arial"/>
-          <w:sz w:val="24"/>
-        </w:rPr>
-        <w:t>remote</w:t>
-      </w:r>
-      <w:proofErr w:type="spellEnd"/>
-      <w:r>
-        <w:rPr>
-          <w:rFonts w:ascii="Arial" w:hAnsi="Arial" w:cs="Arial"/>
-          <w:sz w:val="24"/>
-        </w:rPr>
-        <w:t xml:space="preserve"> </w:t>
-      </w:r>
-      <w:proofErr w:type="spellStart"/>
-      <w:r>
-        <w:rPr>
-          <w:rFonts w:ascii="Arial" w:hAnsi="Arial" w:cs="Arial"/>
-          <w:sz w:val="24"/>
-        </w:rPr>
-        <w:t>method</w:t>
-      </w:r>
-      <w:proofErr w:type="spellEnd"/>
-      <w:r>
-        <w:rPr>
-          <w:rFonts w:ascii="Arial" w:hAnsi="Arial" w:cs="Arial"/>
-          <w:sz w:val="24"/>
-        </w:rPr>
-        <w:t xml:space="preserve"> </w:t>
-      </w:r>
-      <w:proofErr w:type="spellStart"/>
-      <w:r>
-        <w:rPr>
-          <w:rFonts w:ascii="Arial" w:hAnsi="Arial" w:cs="Arial"/>
-          <w:sz w:val="24"/>
-        </w:rPr>
-        <w:t>invocation</w:t>
-      </w:r>
-      <w:proofErr w:type="spellEnd"/>
+        <w:t>java remote method invocation</w:t>
+      </w:r>
       <w:r>
         <w:rPr>
           <w:rFonts w:ascii="Arial" w:hAnsi="Arial" w:cs="Arial"/>
@@ -6670,7 +6359,6 @@
         </w:rPr>
         <w:t xml:space="preserve"> </w:t>
       </w:r>
-      <w:proofErr w:type="spellStart"/>
       <w:r>
         <w:rPr>
           <w:rFonts w:ascii="Arial" w:hAnsi="Arial" w:cs="Arial"/>
@@ -6679,7 +6367,6 @@
         </w:rPr>
         <w:t>RemoteInputStream</w:t>
       </w:r>
-      <w:proofErr w:type="spellEnd"/>
       <w:r>
         <w:rPr>
           <w:rFonts w:ascii="Arial" w:hAnsi="Arial" w:cs="Arial"/>
@@ -6703,23 +6390,13 @@
         </w:rPr>
         <w:t xml:space="preserve">La librería </w:t>
       </w:r>
-      <w:proofErr w:type="spellStart"/>
       <w:r>
         <w:rPr>
           <w:rFonts w:ascii="Arial" w:hAnsi="Arial" w:cs="Arial"/>
           <w:b/>
           <w:sz w:val="24"/>
         </w:rPr>
-        <w:t>commons</w:t>
-      </w:r>
-      <w:proofErr w:type="spellEnd"/>
-      <w:r>
-        <w:rPr>
-          <w:rFonts w:ascii="Arial" w:hAnsi="Arial" w:cs="Arial"/>
-          <w:b/>
-          <w:sz w:val="24"/>
-        </w:rPr>
-        <w:t xml:space="preserve"> IO </w:t>
+        <w:t xml:space="preserve">commons IO </w:t>
       </w:r>
       <w:r>
         <w:rPr>
@@ -6800,7 +6477,6 @@
         </w:rPr>
         <w:t xml:space="preserve">Se usa la case </w:t>
       </w:r>
-      <w:proofErr w:type="spellStart"/>
       <w:r>
         <w:rPr>
           <w:rFonts w:ascii="Arial" w:hAnsi="Arial" w:cs="Arial"/>
@@ -6809,7 +6485,6 @@
         </w:rPr>
         <w:t>FileUtils</w:t>
       </w:r>
-      <w:proofErr w:type="spellEnd"/>
       <w:r>
         <w:rPr>
           <w:rFonts w:ascii="Arial" w:hAnsi="Arial" w:cs="Arial"/>
@@ -6831,11 +6506,11 @@
       <w:pPr>
         <w:pStyle w:val="Ttulo2"/>
       </w:pPr>
-      <w:bookmarkStart w:id="5" w:name="_Toc392832786"/>
+      <w:bookmarkStart w:id="4" w:name="_Toc392832786"/>
       <w:r>
         <w:t>Sincronización de archivos</w:t>
       </w:r>
-      <w:bookmarkEnd w:id="5"/>
+      <w:bookmarkEnd w:id="4"/>
     </w:p>
     <w:p/>
     <w:p>
@@ -6859,33 +6534,15 @@
           <w:b/>
           <w:sz w:val="24"/>
         </w:rPr>
-        <w:t xml:space="preserve">bloques </w:t>
-      </w:r>
-      <w:proofErr w:type="spellStart"/>
+        <w:t>bloques S</w:t>
+      </w:r>
       <w:r>
         <w:rPr>
           <w:rFonts w:ascii="Arial" w:hAnsi="Arial" w:cs="Arial"/>
           <w:b/>
           <w:sz w:val="24"/>
         </w:rPr>
-        <w:t>S</w:t>
-      </w:r>
-      <w:r>
-        <w:rPr>
-          <w:rFonts w:ascii="Arial" w:hAnsi="Arial" w:cs="Arial"/>
-          <w:b/>
-          <w:sz w:val="24"/>
-        </w:rPr>
-        <w:t>yncronized</w:t>
-      </w:r>
-      <w:proofErr w:type="spellEnd"/>
-      <w:r>
-        <w:rPr>
-          <w:rFonts w:ascii="Arial" w:hAnsi="Arial" w:cs="Arial"/>
-          <w:b/>
-          <w:sz w:val="24"/>
-        </w:rPr>
-        <w:t xml:space="preserve"> de java</w:t>
+        <w:t>yncronized de java</w:t>
       </w:r>
       <w:r>
         <w:rPr>
@@ -6932,7 +6589,15 @@
               <w:noProof/>
               <w:sz w:val="24"/>
             </w:rPr>
-            <w:t xml:space="preserve"> [4]</w:t>
+            <w:t xml:space="preserve"> </w:t>
+          </w:r>
+          <w:r>
+            <w:rPr>
+              <w:rFonts w:ascii="Arial" w:hAnsi="Arial" w:cs="Arial"/>
+              <w:noProof/>
+              <w:sz w:val="24"/>
+            </w:rPr>
+            <w:t>[4]</w:t>
           </w:r>
           <w:r>
             <w:rPr>
@@ -6988,7 +6653,15 @@
               <w:noProof/>
               <w:sz w:val="24"/>
             </w:rPr>
-            <w:t xml:space="preserve"> [5]</w:t>
+            <w:t xml:space="preserve"> </w:t>
+          </w:r>
+          <w:r>
+            <w:rPr>
+              <w:rFonts w:ascii="Arial" w:hAnsi="Arial" w:cs="Arial"/>
+              <w:noProof/>
+              <w:sz w:val="24"/>
+            </w:rPr>
+            <w:t>[5]</w:t>
           </w:r>
           <w:r>
             <w:rPr>
@@ -7016,23 +6689,230 @@
       <w:pPr>
         <w:pStyle w:val="Ttulo3"/>
       </w:pPr>
-      <w:bookmarkStart w:id="6" w:name="_Toc392832787"/>
-      <w:r>
-        <w:t xml:space="preserve">Método </w:t>
-      </w:r>
-      <w:proofErr w:type="spellStart"/>
-      <w:proofErr w:type="gramStart"/>
-      <w:r>
-        <w:t>push</w:t>
-      </w:r>
-      <w:proofErr w:type="spellEnd"/>
-      <w:r>
+      <w:bookmarkStart w:id="5" w:name="_Toc392832787"/>
+      <w:r>
+        <w:t>Método push()</w:t>
+      </w:r>
+      <w:bookmarkEnd w:id="5"/>
+    </w:p>
+    <w:p/>
+    <w:p>
+      <w:pPr>
+        <w:jc w:val="both"/>
+        <w:rPr>
+          <w:rFonts w:ascii="Arial" w:hAnsi="Arial" w:cs="Arial"/>
+          <w:sz w:val="24"/>
+        </w:rPr>
+      </w:pPr>
+      <w:r>
+        <w:rPr>
+          <w:rFonts w:ascii="Arial" w:hAnsi="Arial" w:cs="Arial"/>
+          <w:sz w:val="24"/>
+        </w:rPr>
+        <w:t xml:space="preserve">El método </w:t>
+      </w:r>
+      <w:r>
+        <w:rPr>
+          <w:rFonts w:ascii="Arial" w:hAnsi="Arial" w:cs="Arial"/>
+          <w:b/>
+          <w:sz w:val="24"/>
+        </w:rPr>
+        <w:t>push()</w:t>
+      </w:r>
+      <w:r>
+        <w:rPr>
+          <w:rFonts w:ascii="Arial" w:hAnsi="Arial" w:cs="Arial"/>
+          <w:sz w:val="24"/>
+        </w:rPr>
+        <w:t xml:space="preserve"> de la clase </w:t>
+      </w:r>
+      <w:r>
+        <w:rPr>
+          <w:rFonts w:ascii="Arial" w:hAnsi="Arial" w:cs="Arial"/>
+          <w:b/>
+          <w:sz w:val="24"/>
+        </w:rPr>
+        <w:t>SyncSnake</w:t>
+      </w:r>
+      <w:r>
+        <w:rPr>
+          <w:rFonts w:ascii="Arial" w:hAnsi="Arial" w:cs="Arial"/>
+          <w:sz w:val="24"/>
+        </w:rPr>
+        <w:t xml:space="preserve">,  sincroniza </w:t>
+      </w:r>
+      <w:r>
+        <w:rPr>
+          <w:rFonts w:ascii="Arial" w:hAnsi="Arial" w:cs="Arial"/>
+          <w:sz w:val="24"/>
+        </w:rPr>
+        <w:t>los archivos del servidor enviando</w:t>
+      </w:r>
+      <w:r>
+        <w:rPr>
+          <w:rFonts w:ascii="Arial" w:hAnsi="Arial" w:cs="Arial"/>
+          <w:sz w:val="24"/>
+        </w:rPr>
+        <w:t xml:space="preserve"> los archivos alojados en el cliente.</w:t>
+      </w:r>
+      <w:r>
+        <w:rPr>
+          <w:rFonts w:ascii="Arial" w:hAnsi="Arial" w:cs="Arial"/>
+          <w:sz w:val="24"/>
+        </w:rPr>
+        <w:t xml:space="preserve"> Usando </w:t>
+      </w:r>
+      <w:r>
+        <w:rPr>
+          <w:rFonts w:ascii="Arial" w:hAnsi="Arial" w:cs="Arial"/>
+          <w:b/>
+          <w:sz w:val="24"/>
+        </w:rPr>
+        <w:t>synchronized</w:t>
+      </w:r>
+      <w:r>
+        <w:rPr>
+          <w:rFonts w:ascii="Arial" w:hAnsi="Arial" w:cs="Arial"/>
+          <w:b/>
+          <w:sz w:val="24"/>
+        </w:rPr>
+        <w:t xml:space="preserve"> </w:t>
+      </w:r>
+      <w:r>
+        <w:rPr>
+          <w:rFonts w:ascii="Arial" w:hAnsi="Arial" w:cs="Arial"/>
+          <w:sz w:val="24"/>
+        </w:rPr>
+        <w:t>con el candado de escritura(writeLock()) del servidor.</w:t>
+      </w:r>
+    </w:p>
+    <w:p>
+      <w:pPr>
+        <w:pStyle w:val="Ttulo3"/>
+      </w:pPr>
+      <w:bookmarkStart w:id="6" w:name="_Toc392832788"/>
+      <w:r>
+        <w:t>Método pull()</w:t>
+      </w:r>
+      <w:bookmarkEnd w:id="6"/>
+    </w:p>
+    <w:p/>
+    <w:p>
+      <w:pPr>
+        <w:jc w:val="both"/>
+        <w:rPr>
+          <w:rFonts w:ascii="Arial" w:hAnsi="Arial" w:cs="Arial"/>
+          <w:sz w:val="24"/>
+        </w:rPr>
+      </w:pPr>
+      <w:r>
+        <w:rPr>
+          <w:rFonts w:ascii="Arial" w:hAnsi="Arial" w:cs="Arial"/>
+          <w:sz w:val="24"/>
+        </w:rPr>
+        <w:t xml:space="preserve">El método </w:t>
+      </w:r>
+      <w:r>
+        <w:rPr>
+          <w:rFonts w:ascii="Arial" w:hAnsi="Arial" w:cs="Arial"/>
+          <w:b/>
+          <w:sz w:val="24"/>
+        </w:rPr>
+        <w:t>pu</w:t>
+      </w:r>
+      <w:r>
+        <w:rPr>
+          <w:rFonts w:ascii="Arial" w:hAnsi="Arial" w:cs="Arial"/>
+          <w:b/>
+          <w:sz w:val="24"/>
+        </w:rPr>
+        <w:t>ll</w:t>
+      </w:r>
+      <w:r>
+        <w:rPr>
+          <w:rFonts w:ascii="Arial" w:hAnsi="Arial" w:cs="Arial"/>
+          <w:b/>
+          <w:sz w:val="24"/>
+        </w:rPr>
         <w:t>()</w:t>
       </w:r>
-      <w:bookmarkEnd w:id="6"/>
-      <w:proofErr w:type="gramEnd"/>
-    </w:p>
-    <w:p/>
+      <w:r>
+        <w:rPr>
+          <w:rFonts w:ascii="Arial" w:hAnsi="Arial" w:cs="Arial"/>
+          <w:sz w:val="24"/>
+        </w:rPr>
+        <w:t xml:space="preserve"> de la clase </w:t>
+      </w:r>
+      <w:r>
+        <w:rPr>
+          <w:rFonts w:ascii="Arial" w:hAnsi="Arial" w:cs="Arial"/>
+          <w:b/>
+          <w:sz w:val="24"/>
+        </w:rPr>
+        <w:t>SyncSnake</w:t>
+      </w:r>
+      <w:r>
+        <w:rPr>
+          <w:rFonts w:ascii="Arial" w:hAnsi="Arial" w:cs="Arial"/>
+          <w:sz w:val="24"/>
+        </w:rPr>
+        <w:t xml:space="preserve">,  sincroniza los archivos del cliente </w:t>
+      </w:r>
+      <w:r>
+        <w:rPr>
+          <w:rFonts w:ascii="Arial" w:hAnsi="Arial" w:cs="Arial"/>
+          <w:sz w:val="24"/>
+        </w:rPr>
+        <w:t>recibiendo</w:t>
+      </w:r>
+      <w:r>
+        <w:rPr>
+          <w:rFonts w:ascii="Arial" w:hAnsi="Arial" w:cs="Arial"/>
+          <w:sz w:val="24"/>
+        </w:rPr>
+        <w:t xml:space="preserve"> los archivos alojados en el servidor.</w:t>
+      </w:r>
+      <w:r>
+        <w:rPr>
+          <w:rFonts w:ascii="Arial" w:hAnsi="Arial" w:cs="Arial"/>
+          <w:sz w:val="24"/>
+        </w:rPr>
+        <w:t xml:space="preserve"> Usando </w:t>
+      </w:r>
+      <w:r>
+        <w:rPr>
+          <w:rFonts w:ascii="Arial" w:hAnsi="Arial" w:cs="Arial"/>
+          <w:b/>
+          <w:sz w:val="24"/>
+        </w:rPr>
+        <w:t>synchronized</w:t>
+      </w:r>
+      <w:r>
+        <w:rPr>
+          <w:rFonts w:ascii="Arial" w:hAnsi="Arial" w:cs="Arial"/>
+          <w:b/>
+          <w:sz w:val="24"/>
+        </w:rPr>
+        <w:t xml:space="preserve"> </w:t>
+      </w:r>
+      <w:r>
+        <w:rPr>
+          <w:rFonts w:ascii="Arial" w:hAnsi="Arial" w:cs="Arial"/>
+          <w:sz w:val="24"/>
+        </w:rPr>
+        <w:t>con el candado de lectura (readLock()) del servidor.</w:t>
+      </w:r>
+    </w:p>
+    <w:p>
+      <w:pPr>
+        <w:pStyle w:val="Ttulo3"/>
+      </w:pPr>
+      <w:bookmarkStart w:id="7" w:name="_Toc392832789"/>
+      <w:r>
+        <w:t>Semáforo: ReentrantReadWriteLock</w:t>
+      </w:r>
+      <w:bookmarkEnd w:id="7"/>
+    </w:p>
     <w:p>
       <w:pPr>
         <w:jc w:val="both"/>
@@ -7046,521 +6926,101 @@
           <w:rFonts w:ascii="Arial" w:hAnsi="Arial" w:cs="Arial"/>
           <w:sz w:val="24"/>
         </w:rPr>
-        <w:t xml:space="preserve">El método </w:t>
-      </w:r>
-      <w:proofErr w:type="spellStart"/>
-      <w:proofErr w:type="gramStart"/>
+        <w:t xml:space="preserve">La clase </w:t>
+      </w:r>
       <w:r>
         <w:rPr>
           <w:rFonts w:ascii="Arial" w:hAnsi="Arial" w:cs="Arial"/>
           <w:b/>
           <w:sz w:val="24"/>
         </w:rPr>
-        <w:t>push</w:t>
-      </w:r>
-      <w:proofErr w:type="spellEnd"/>
-      <w:r>
-        <w:rPr>
-          <w:rFonts w:ascii="Arial" w:hAnsi="Arial" w:cs="Arial"/>
-          <w:b/>
-          <w:sz w:val="24"/>
-        </w:rPr>
-        <w:t>(</w:t>
-      </w:r>
-      <w:proofErr w:type="gramEnd"/>
-      <w:r>
-        <w:rPr>
-          <w:rFonts w:ascii="Arial" w:hAnsi="Arial" w:cs="Arial"/>
-          <w:b/>
-          <w:sz w:val="24"/>
-        </w:rPr>
-        <w:t>)</w:t>
-      </w:r>
-      <w:r>
-        <w:rPr>
-          <w:rFonts w:ascii="Arial" w:hAnsi="Arial" w:cs="Arial"/>
-          <w:sz w:val="24"/>
-        </w:rPr>
-        <w:t xml:space="preserve"> de la clase </w:t>
-      </w:r>
-      <w:proofErr w:type="spellStart"/>
-      <w:r>
-        <w:rPr>
-          <w:rFonts w:ascii="Arial" w:hAnsi="Arial" w:cs="Arial"/>
-          <w:b/>
-          <w:sz w:val="24"/>
-        </w:rPr>
-        <w:t>SyncSnake</w:t>
-      </w:r>
-      <w:proofErr w:type="spellEnd"/>
-      <w:r>
-        <w:rPr>
-          <w:rFonts w:ascii="Arial" w:hAnsi="Arial" w:cs="Arial"/>
-          <w:sz w:val="24"/>
-        </w:rPr>
-        <w:t xml:space="preserve">,  sincroniza </w:t>
-      </w:r>
-      <w:r>
-        <w:rPr>
-          <w:rFonts w:ascii="Arial" w:hAnsi="Arial" w:cs="Arial"/>
-          <w:sz w:val="24"/>
-        </w:rPr>
-        <w:t>los archivos del servidor enviando</w:t>
-      </w:r>
-      <w:r>
-        <w:rPr>
-          <w:rFonts w:ascii="Arial" w:hAnsi="Arial" w:cs="Arial"/>
-          <w:sz w:val="24"/>
-        </w:rPr>
-        <w:t xml:space="preserve"> los archivos alojados en el cliente.</w:t>
-      </w:r>
-      <w:r>
-        <w:rPr>
-          <w:rFonts w:ascii="Arial" w:hAnsi="Arial" w:cs="Arial"/>
-          <w:sz w:val="24"/>
-        </w:rPr>
-        <w:t xml:space="preserve"> Usando </w:t>
-      </w:r>
-      <w:proofErr w:type="spellStart"/>
-      <w:r>
-        <w:rPr>
-          <w:rFonts w:ascii="Arial" w:hAnsi="Arial" w:cs="Arial"/>
-          <w:b/>
-          <w:sz w:val="24"/>
-        </w:rPr>
-        <w:t>synchronized</w:t>
-      </w:r>
-      <w:proofErr w:type="spellEnd"/>
-      <w:r>
-        <w:rPr>
-          <w:rFonts w:ascii="Arial" w:hAnsi="Arial" w:cs="Arial"/>
-          <w:b/>
-          <w:sz w:val="24"/>
-        </w:rPr>
-        <w:t xml:space="preserve"> </w:t>
-      </w:r>
-      <w:r>
-        <w:rPr>
-          <w:rFonts w:ascii="Arial" w:hAnsi="Arial" w:cs="Arial"/>
-          <w:sz w:val="24"/>
-        </w:rPr>
-        <w:t xml:space="preserve">con el candado de </w:t>
-      </w:r>
-      <w:proofErr w:type="gramStart"/>
-      <w:r>
-        <w:rPr>
-          <w:rFonts w:ascii="Arial" w:hAnsi="Arial" w:cs="Arial"/>
-          <w:sz w:val="24"/>
-        </w:rPr>
-        <w:t>escritura</w:t>
-      </w:r>
-      <w:r>
-        <w:rPr>
-          <w:rFonts w:ascii="Arial" w:hAnsi="Arial" w:cs="Arial"/>
-          <w:sz w:val="24"/>
-        </w:rPr>
-        <w:t>(</w:t>
-      </w:r>
-      <w:proofErr w:type="spellStart"/>
-      <w:proofErr w:type="gramEnd"/>
-      <w:r>
-        <w:rPr>
-          <w:rFonts w:ascii="Arial" w:hAnsi="Arial" w:cs="Arial"/>
-          <w:sz w:val="24"/>
-        </w:rPr>
-        <w:t>writeLock</w:t>
-      </w:r>
-      <w:proofErr w:type="spellEnd"/>
-      <w:r>
-        <w:rPr>
-          <w:rFonts w:ascii="Arial" w:hAnsi="Arial" w:cs="Arial"/>
-          <w:sz w:val="24"/>
-        </w:rPr>
-        <w:t>()</w:t>
-      </w:r>
-      <w:r>
-        <w:rPr>
-          <w:rFonts w:ascii="Arial" w:hAnsi="Arial" w:cs="Arial"/>
-          <w:sz w:val="24"/>
-        </w:rPr>
-        <w:t>) del servidor.</w:t>
+        <w:t>SnakeServer</w:t>
+      </w:r>
+      <w:r>
+        <w:rPr>
+          <w:rFonts w:ascii="Arial" w:hAnsi="Arial" w:cs="Arial"/>
+          <w:sz w:val="24"/>
+        </w:rPr>
+        <w:t xml:space="preserve"> tiene un atributo llamado lock_ el cual</w:t>
+      </w:r>
+      <w:r>
+        <w:rPr>
+          <w:rFonts w:ascii="Arial" w:hAnsi="Arial" w:cs="Arial"/>
+          <w:sz w:val="24"/>
+        </w:rPr>
+        <w:t xml:space="preserve"> ofrece un candado de lectura y de escritura.</w:t>
       </w:r>
     </w:p>
     <w:p>
       <w:pPr>
         <w:pStyle w:val="Ttulo3"/>
       </w:pPr>
-      <w:bookmarkStart w:id="7" w:name="_Toc392832788"/>
-      <w:r>
-        <w:t xml:space="preserve">Método </w:t>
-      </w:r>
-      <w:proofErr w:type="spellStart"/>
-      <w:proofErr w:type="gramStart"/>
-      <w:r>
-        <w:t>pull</w:t>
-      </w:r>
-      <w:proofErr w:type="spellEnd"/>
-      <w:r>
-        <w:t>()</w:t>
-      </w:r>
-      <w:bookmarkEnd w:id="7"/>
-      <w:proofErr w:type="gramEnd"/>
-    </w:p>
-    <w:p/>
-    <w:p>
-      <w:pPr>
-        <w:jc w:val="both"/>
-        <w:rPr>
-          <w:rFonts w:ascii="Arial" w:hAnsi="Arial" w:cs="Arial"/>
-          <w:sz w:val="24"/>
-        </w:rPr>
-      </w:pPr>
-      <w:r>
-        <w:rPr>
-          <w:rFonts w:ascii="Arial" w:hAnsi="Arial" w:cs="Arial"/>
-          <w:sz w:val="24"/>
-        </w:rPr>
-        <w:t xml:space="preserve">El método </w:t>
-      </w:r>
-      <w:proofErr w:type="spellStart"/>
-      <w:proofErr w:type="gramStart"/>
-      <w:r>
-        <w:rPr>
-          <w:rFonts w:ascii="Arial" w:hAnsi="Arial" w:cs="Arial"/>
-          <w:b/>
-          <w:sz w:val="24"/>
-        </w:rPr>
-        <w:t>pu</w:t>
-      </w:r>
-      <w:r>
-        <w:rPr>
-          <w:rFonts w:ascii="Arial" w:hAnsi="Arial" w:cs="Arial"/>
-          <w:b/>
-          <w:sz w:val="24"/>
-        </w:rPr>
-        <w:t>ll</w:t>
-      </w:r>
-      <w:proofErr w:type="spellEnd"/>
-      <w:r>
-        <w:rPr>
-          <w:rFonts w:ascii="Arial" w:hAnsi="Arial" w:cs="Arial"/>
-          <w:b/>
-          <w:sz w:val="24"/>
-        </w:rPr>
-        <w:t>(</w:t>
-      </w:r>
-      <w:proofErr w:type="gramEnd"/>
-      <w:r>
-        <w:rPr>
-          <w:rFonts w:ascii="Arial" w:hAnsi="Arial" w:cs="Arial"/>
-          <w:b/>
-          <w:sz w:val="24"/>
-        </w:rPr>
-        <w:t>)</w:t>
-      </w:r>
-      <w:r>
-        <w:rPr>
-          <w:rFonts w:ascii="Arial" w:hAnsi="Arial" w:cs="Arial"/>
-          <w:sz w:val="24"/>
-        </w:rPr>
-        <w:t xml:space="preserve"> de la clase </w:t>
-      </w:r>
-      <w:proofErr w:type="spellStart"/>
-      <w:r>
-        <w:rPr>
-          <w:rFonts w:ascii="Arial" w:hAnsi="Arial" w:cs="Arial"/>
-          <w:b/>
-          <w:sz w:val="24"/>
-        </w:rPr>
-        <w:t>SyncSnake</w:t>
-      </w:r>
-      <w:proofErr w:type="spellEnd"/>
-      <w:r>
-        <w:rPr>
-          <w:rFonts w:ascii="Arial" w:hAnsi="Arial" w:cs="Arial"/>
-          <w:sz w:val="24"/>
-        </w:rPr>
-        <w:t xml:space="preserve">,  sincroniza los archivos del cliente </w:t>
-      </w:r>
-      <w:r>
-        <w:rPr>
-          <w:rFonts w:ascii="Arial" w:hAnsi="Arial" w:cs="Arial"/>
-          <w:sz w:val="24"/>
-        </w:rPr>
-        <w:t>recibiendo</w:t>
-      </w:r>
-      <w:r>
-        <w:rPr>
-          <w:rFonts w:ascii="Arial" w:hAnsi="Arial" w:cs="Arial"/>
-          <w:sz w:val="24"/>
-        </w:rPr>
-        <w:t xml:space="preserve"> los archivos alojados en el servidor.</w:t>
-      </w:r>
-      <w:r>
-        <w:rPr>
-          <w:rFonts w:ascii="Arial" w:hAnsi="Arial" w:cs="Arial"/>
-          <w:sz w:val="24"/>
-        </w:rPr>
-        <w:t xml:space="preserve"> </w:t>
-      </w:r>
-      <w:r>
-        <w:rPr>
-          <w:rFonts w:ascii="Arial" w:hAnsi="Arial" w:cs="Arial"/>
-          <w:sz w:val="24"/>
-        </w:rPr>
-        <w:t xml:space="preserve">Usando </w:t>
-      </w:r>
-      <w:proofErr w:type="spellStart"/>
-      <w:r>
-        <w:rPr>
-          <w:rFonts w:ascii="Arial" w:hAnsi="Arial" w:cs="Arial"/>
-          <w:b/>
-          <w:sz w:val="24"/>
-        </w:rPr>
-        <w:t>synchronized</w:t>
-      </w:r>
-      <w:proofErr w:type="spellEnd"/>
-      <w:r>
-        <w:rPr>
-          <w:rFonts w:ascii="Arial" w:hAnsi="Arial" w:cs="Arial"/>
-          <w:b/>
-          <w:sz w:val="24"/>
-        </w:rPr>
-        <w:t xml:space="preserve"> </w:t>
-      </w:r>
-      <w:r>
-        <w:rPr>
-          <w:rFonts w:ascii="Arial" w:hAnsi="Arial" w:cs="Arial"/>
-          <w:sz w:val="24"/>
-        </w:rPr>
-        <w:t xml:space="preserve">con el candado de lectura </w:t>
-      </w:r>
-      <w:r>
-        <w:rPr>
-          <w:rFonts w:ascii="Arial" w:hAnsi="Arial" w:cs="Arial"/>
-          <w:sz w:val="24"/>
-        </w:rPr>
-        <w:t>(</w:t>
-      </w:r>
-      <w:proofErr w:type="spellStart"/>
-      <w:proofErr w:type="gramStart"/>
-      <w:r>
-        <w:rPr>
-          <w:rFonts w:ascii="Arial" w:hAnsi="Arial" w:cs="Arial"/>
-          <w:sz w:val="24"/>
-        </w:rPr>
-        <w:t>read</w:t>
-      </w:r>
-      <w:r>
-        <w:rPr>
-          <w:rFonts w:ascii="Arial" w:hAnsi="Arial" w:cs="Arial"/>
-          <w:sz w:val="24"/>
-        </w:rPr>
-        <w:t>Lock</w:t>
-      </w:r>
-      <w:proofErr w:type="spellEnd"/>
-      <w:r>
-        <w:rPr>
-          <w:rFonts w:ascii="Arial" w:hAnsi="Arial" w:cs="Arial"/>
-          <w:sz w:val="24"/>
-        </w:rPr>
-        <w:t>(</w:t>
-      </w:r>
-      <w:proofErr w:type="gramEnd"/>
-      <w:r>
-        <w:rPr>
-          <w:rFonts w:ascii="Arial" w:hAnsi="Arial" w:cs="Arial"/>
-          <w:sz w:val="24"/>
-        </w:rPr>
-        <w:t>))</w:t>
-      </w:r>
-      <w:r>
-        <w:rPr>
-          <w:rFonts w:ascii="Arial" w:hAnsi="Arial" w:cs="Arial"/>
-          <w:sz w:val="24"/>
-        </w:rPr>
-        <w:t xml:space="preserve"> del servidor</w:t>
-      </w:r>
-      <w:r>
-        <w:rPr>
-          <w:rFonts w:ascii="Arial" w:hAnsi="Arial" w:cs="Arial"/>
-          <w:sz w:val="24"/>
-        </w:rPr>
-        <w:t>.</w:t>
-      </w:r>
-    </w:p>
-    <w:p>
-      <w:pPr>
-        <w:pStyle w:val="Ttulo3"/>
-      </w:pPr>
-      <w:bookmarkStart w:id="8" w:name="_Toc392832789"/>
-      <w:r>
-        <w:t xml:space="preserve">Semáforo: </w:t>
-      </w:r>
-      <w:proofErr w:type="spellStart"/>
-      <w:r>
-        <w:t>ReentrantReadWriteLock</w:t>
-      </w:r>
-      <w:bookmarkEnd w:id="8"/>
-      <w:proofErr w:type="spellEnd"/>
-    </w:p>
-    <w:p>
-      <w:pPr>
-        <w:jc w:val="both"/>
-        <w:rPr>
-          <w:rFonts w:ascii="Arial" w:hAnsi="Arial" w:cs="Arial"/>
-          <w:sz w:val="24"/>
-        </w:rPr>
-      </w:pPr>
-      <w:r>
-        <w:rPr>
-          <w:rFonts w:ascii="Arial" w:hAnsi="Arial" w:cs="Arial"/>
-          <w:sz w:val="24"/>
-        </w:rPr>
-        <w:t xml:space="preserve">La clase </w:t>
-      </w:r>
-      <w:proofErr w:type="spellStart"/>
-      <w:r>
-        <w:rPr>
-          <w:rFonts w:ascii="Arial" w:hAnsi="Arial" w:cs="Arial"/>
-          <w:b/>
-          <w:sz w:val="24"/>
-        </w:rPr>
-        <w:t>SnakeServer</w:t>
-      </w:r>
-      <w:proofErr w:type="spellEnd"/>
-      <w:r>
-        <w:rPr>
-          <w:rFonts w:ascii="Arial" w:hAnsi="Arial" w:cs="Arial"/>
-          <w:sz w:val="24"/>
-        </w:rPr>
-        <w:t xml:space="preserve"> tiene un atributo llamado </w:t>
-      </w:r>
-      <w:proofErr w:type="spellStart"/>
-      <w:r>
-        <w:rPr>
-          <w:rFonts w:ascii="Arial" w:hAnsi="Arial" w:cs="Arial"/>
-          <w:sz w:val="24"/>
-        </w:rPr>
-        <w:t>lock</w:t>
-      </w:r>
-      <w:proofErr w:type="spellEnd"/>
-      <w:r>
-        <w:rPr>
-          <w:rFonts w:ascii="Arial" w:hAnsi="Arial" w:cs="Arial"/>
-          <w:sz w:val="24"/>
-        </w:rPr>
-        <w:t>_ el cual</w:t>
-      </w:r>
-      <w:r>
-        <w:rPr>
-          <w:rFonts w:ascii="Arial" w:hAnsi="Arial" w:cs="Arial"/>
-          <w:sz w:val="24"/>
-        </w:rPr>
-        <w:t xml:space="preserve"> ofrece un candado de lectura y de escritura.</w:t>
-      </w:r>
-    </w:p>
-    <w:p>
-      <w:pPr>
-        <w:pStyle w:val="Ttulo3"/>
-      </w:pPr>
-      <w:bookmarkStart w:id="9" w:name="_Toc392832790"/>
+      <w:bookmarkStart w:id="8" w:name="_Toc392832790"/>
       <w:r>
         <w:lastRenderedPageBreak/>
         <w:t>Algoritmo de sincronización</w:t>
       </w:r>
+      <w:bookmarkEnd w:id="8"/>
+    </w:p>
+    <w:p>
+      <w:r>
+        <w:t xml:space="preserve">El algoritmo consiste en actualizar los descriptores de los archivos locales, hacer </w:t>
+      </w:r>
+      <w:r>
+        <w:rPr>
+          <w:b/>
+        </w:rPr>
+        <w:t>pull()</w:t>
+      </w:r>
+      <w:r>
+        <w:t xml:space="preserve"> del servidor y luego hacer </w:t>
+      </w:r>
+      <w:r>
+        <w:rPr>
+          <w:b/>
+        </w:rPr>
+        <w:t>push()</w:t>
+      </w:r>
+      <w:r>
+        <w:t xml:space="preserve"> hacia el servidor. Y repetir este proceso cada cierto tiempo.</w:t>
+      </w:r>
+    </w:p>
+    <w:p>
+      <w:r>
+        <w:t>Este algoritmo corre en un proceso en el Background</w:t>
+      </w:r>
+      <w:r>
+        <w:rPr>
+          <w:rStyle w:val="Refdenotaalpie"/>
+        </w:rPr>
+        <w:footnoteReference w:id="1"/>
+      </w:r>
+      <w:r>
+        <w:t>.</w:t>
+      </w:r>
+    </w:p>
+    <w:p>
+      <w:pPr>
+        <w:jc w:val="both"/>
+        <w:rPr>
+          <w:rFonts w:ascii="Arial" w:hAnsi="Arial" w:cs="Arial"/>
+          <w:b/>
+          <w:sz w:val="24"/>
+        </w:rPr>
+      </w:pPr>
+    </w:p>
+    <w:p>
+      <w:pPr>
+        <w:pStyle w:val="Ttulo2"/>
+      </w:pPr>
+      <w:bookmarkStart w:id="9" w:name="_Toc392832791"/>
+      <w:r>
+        <w:t>Path</w:t>
+      </w:r>
+      <w:r>
+        <w:t>Descriptor</w:t>
+      </w:r>
       <w:bookmarkEnd w:id="9"/>
-    </w:p>
-    <w:p>
-      <w:r>
-        <w:t xml:space="preserve">El algoritmo consiste en actualizar los descriptores de los archivos locales, hacer </w:t>
-      </w:r>
-      <w:proofErr w:type="spellStart"/>
-      <w:proofErr w:type="gramStart"/>
-      <w:r>
-        <w:rPr>
-          <w:b/>
-        </w:rPr>
-        <w:t>pull</w:t>
-      </w:r>
-      <w:proofErr w:type="spellEnd"/>
-      <w:r>
-        <w:rPr>
-          <w:b/>
-        </w:rPr>
-        <w:t>(</w:t>
-      </w:r>
-      <w:proofErr w:type="gramEnd"/>
-      <w:r>
-        <w:rPr>
-          <w:b/>
-        </w:rPr>
-        <w:t>)</w:t>
-      </w:r>
-      <w:r>
-        <w:t xml:space="preserve"> del servidor y luego hacer </w:t>
-      </w:r>
-      <w:proofErr w:type="spellStart"/>
-      <w:r>
-        <w:rPr>
-          <w:b/>
-        </w:rPr>
-        <w:t>push</w:t>
-      </w:r>
-      <w:proofErr w:type="spellEnd"/>
-      <w:r>
-        <w:rPr>
-          <w:b/>
-        </w:rPr>
-        <w:t>()</w:t>
-      </w:r>
-      <w:r>
-        <w:t xml:space="preserve"> hacia el servidor. Y repetir este proceso cada cierto tiempo.</w:t>
-      </w:r>
-    </w:p>
-    <w:p>
-      <w:r>
-        <w:t xml:space="preserve">Este algoritmo corre en un proceso en el </w:t>
-      </w:r>
-      <w:proofErr w:type="spellStart"/>
-      <w:r>
-        <w:t>Background</w:t>
-      </w:r>
-      <w:proofErr w:type="spellEnd"/>
-      <w:r>
-        <w:rPr>
-          <w:rStyle w:val="Refdenotaalpie"/>
-        </w:rPr>
-        <w:footnoteReference w:id="1"/>
-      </w:r>
-      <w:r>
-        <w:t>.</w:t>
-      </w:r>
-    </w:p>
-    <w:p>
-      <w:pPr>
-        <w:jc w:val="both"/>
-        <w:rPr>
-          <w:rFonts w:ascii="Arial" w:hAnsi="Arial" w:cs="Arial"/>
-          <w:b/>
-          <w:sz w:val="24"/>
-        </w:rPr>
-      </w:pPr>
-    </w:p>
-    <w:p>
-      <w:pPr>
-        <w:pStyle w:val="Ttulo2"/>
-      </w:pPr>
-      <w:bookmarkStart w:id="10" w:name="_Toc392832791"/>
-      <w:proofErr w:type="spellStart"/>
-      <w:r>
-        <w:t>Path</w:t>
-      </w:r>
-      <w:r>
-        <w:t>Descriptor</w:t>
-      </w:r>
-      <w:bookmarkEnd w:id="10"/>
-      <w:proofErr w:type="spellEnd"/>
     </w:p>
     <w:p>
       <w:pPr>
@@ -7609,7 +7069,6 @@
         </w:rPr>
         <w:t xml:space="preserve">Ruta relativa al directorio padre con el atributo </w:t>
       </w:r>
-      <w:proofErr w:type="spellStart"/>
       <w:r>
         <w:rPr>
           <w:rFonts w:ascii="Arial" w:hAnsi="Arial" w:cs="Arial"/>
@@ -7618,7 +7077,6 @@
         </w:rPr>
         <w:t>relative_path</w:t>
       </w:r>
-      <w:proofErr w:type="spellEnd"/>
       <w:r>
         <w:rPr>
           <w:rFonts w:ascii="Arial" w:hAnsi="Arial" w:cs="Arial"/>
@@ -7685,94 +7143,96 @@
         </w:rPr>
         <w:t xml:space="preserve">Los atributos </w:t>
       </w:r>
-      <w:proofErr w:type="spellStart"/>
       <w:r>
         <w:rPr>
           <w:rFonts w:ascii="Arial" w:hAnsi="Arial" w:cs="Arial"/>
           <w:b/>
           <w:sz w:val="24"/>
         </w:rPr>
-        <w:t>statusTimePoint</w:t>
-      </w:r>
-      <w:proofErr w:type="spellEnd"/>
-      <w:r>
+        <w:t>statusTimePoint, lastModified, lastCreationTime</w:t>
+      </w:r>
+      <w:r>
+        <w:rPr>
+          <w:rFonts w:ascii="Arial" w:hAnsi="Arial" w:cs="Arial"/>
+          <w:sz w:val="24"/>
+        </w:rPr>
+        <w:t xml:space="preserve"> </w:t>
+      </w:r>
+      <w:r>
+        <w:rPr>
+          <w:rFonts w:ascii="Arial" w:hAnsi="Arial" w:cs="Arial"/>
+          <w:sz w:val="24"/>
+        </w:rPr>
+        <w:t xml:space="preserve">permiten establecer </w:t>
+      </w:r>
+      <w:r>
+        <w:rPr>
+          <w:rFonts w:ascii="Arial" w:hAnsi="Arial" w:cs="Arial"/>
+          <w:sz w:val="24"/>
+        </w:rPr>
+        <w:t>la</w:t>
+      </w:r>
+      <w:r>
+        <w:rPr>
+          <w:rFonts w:ascii="Arial" w:hAnsi="Arial" w:cs="Arial"/>
+          <w:sz w:val="24"/>
+        </w:rPr>
+        <w:t>s</w:t>
+      </w:r>
+      <w:r>
+        <w:rPr>
+          <w:rFonts w:ascii="Arial" w:hAnsi="Arial" w:cs="Arial"/>
+          <w:sz w:val="24"/>
+        </w:rPr>
+        <w:t xml:space="preserve"> </w:t>
+      </w:r>
+      <w:r>
+        <w:rPr>
+          <w:rFonts w:ascii="Arial" w:hAnsi="Arial" w:cs="Arial"/>
+          <w:sz w:val="24"/>
+        </w:rPr>
+        <w:t>últimas modificaciones del archivo.</w:t>
+      </w:r>
+    </w:p>
+    <w:p>
+      <w:pPr>
+        <w:jc w:val="both"/>
         <w:rPr>
           <w:rFonts w:ascii="Arial" w:hAnsi="Arial" w:cs="Arial"/>
           <w:b/>
           <w:sz w:val="24"/>
         </w:rPr>
-        <w:t xml:space="preserve">, </w:t>
-      </w:r>
-      <w:proofErr w:type="spellStart"/>
-      <w:r>
+      </w:pPr>
+    </w:p>
+    <w:p>
+      <w:pPr>
+        <w:jc w:val="both"/>
         <w:rPr>
           <w:rFonts w:ascii="Arial" w:hAnsi="Arial" w:cs="Arial"/>
           <w:b/>
           <w:sz w:val="24"/>
         </w:rPr>
-        <w:t>lastModified</w:t>
-      </w:r>
-      <w:proofErr w:type="spellEnd"/>
-      <w:r>
+      </w:pPr>
+    </w:p>
+    <w:p>
+      <w:pPr>
+        <w:jc w:val="both"/>
         <w:rPr>
           <w:rFonts w:ascii="Arial" w:hAnsi="Arial" w:cs="Arial"/>
           <w:b/>
           <w:sz w:val="24"/>
         </w:rPr>
-        <w:t xml:space="preserve">, </w:t>
-      </w:r>
-      <w:proofErr w:type="spellStart"/>
-      <w:r>
+      </w:pPr>
+    </w:p>
+    <w:p>
+      <w:pPr>
+        <w:jc w:val="both"/>
         <w:rPr>
           <w:rFonts w:ascii="Arial" w:hAnsi="Arial" w:cs="Arial"/>
           <w:b/>
           <w:sz w:val="24"/>
         </w:rPr>
-        <w:t>lastCreationTime</w:t>
-      </w:r>
-      <w:proofErr w:type="spellEnd"/>
-      <w:r>
-        <w:rPr>
-          <w:rFonts w:ascii="Arial" w:hAnsi="Arial" w:cs="Arial"/>
-          <w:sz w:val="24"/>
-        </w:rPr>
-        <w:t xml:space="preserve"> </w:t>
-      </w:r>
-      <w:r>
-        <w:rPr>
-          <w:rFonts w:ascii="Arial" w:hAnsi="Arial" w:cs="Arial"/>
-          <w:sz w:val="24"/>
-        </w:rPr>
-        <w:t xml:space="preserve">permiten establecer </w:t>
-      </w:r>
-      <w:r>
-        <w:rPr>
-          <w:rFonts w:ascii="Arial" w:hAnsi="Arial" w:cs="Arial"/>
-          <w:sz w:val="24"/>
-        </w:rPr>
-        <w:t>la</w:t>
-      </w:r>
-      <w:r>
-        <w:rPr>
-          <w:rFonts w:ascii="Arial" w:hAnsi="Arial" w:cs="Arial"/>
-          <w:sz w:val="24"/>
-        </w:rPr>
-        <w:t>s</w:t>
-      </w:r>
-      <w:r>
-        <w:rPr>
-          <w:rFonts w:ascii="Arial" w:hAnsi="Arial" w:cs="Arial"/>
-          <w:sz w:val="24"/>
-        </w:rPr>
-        <w:t xml:space="preserve"> </w:t>
-      </w:r>
-      <w:r>
-        <w:rPr>
-          <w:rFonts w:ascii="Arial" w:hAnsi="Arial" w:cs="Arial"/>
-          <w:sz w:val="24"/>
-        </w:rPr>
-        <w:t>últimas modificaciones del archivo.</w:t>
-      </w:r>
+      </w:pPr>
     </w:p>
     <w:p>
       <w:pPr>
@@ -7874,47 +7334,7 @@
         </w:rPr>
       </w:pPr>
     </w:p>
-    <w:p>
-      <w:pPr>
-        <w:jc w:val="both"/>
-        <w:rPr>
-          <w:rFonts w:ascii="Arial" w:hAnsi="Arial" w:cs="Arial"/>
-          <w:b/>
-          <w:sz w:val="24"/>
-        </w:rPr>
-      </w:pPr>
-    </w:p>
-    <w:p>
-      <w:pPr>
-        <w:jc w:val="both"/>
-        <w:rPr>
-          <w:rFonts w:ascii="Arial" w:hAnsi="Arial" w:cs="Arial"/>
-          <w:b/>
-          <w:sz w:val="24"/>
-        </w:rPr>
-      </w:pPr>
-    </w:p>
-    <w:p>
-      <w:pPr>
-        <w:jc w:val="both"/>
-        <w:rPr>
-          <w:rFonts w:ascii="Arial" w:hAnsi="Arial" w:cs="Arial"/>
-          <w:b/>
-          <w:sz w:val="24"/>
-        </w:rPr>
-      </w:pPr>
-    </w:p>
-    <w:p>
-      <w:pPr>
-        <w:jc w:val="both"/>
-        <w:rPr>
-          <w:rFonts w:ascii="Arial" w:hAnsi="Arial" w:cs="Arial"/>
-          <w:b/>
-          <w:sz w:val="24"/>
-        </w:rPr>
-      </w:pPr>
-    </w:p>
-    <w:bookmarkStart w:id="11" w:name="_Toc392832792" w:displacedByCustomXml="next"/>
+    <w:bookmarkStart w:id="10" w:name="_Toc392832792" w:displacedByCustomXml="next"/>
     <w:sdt>
       <w:sdtPr>
         <w:rPr>
@@ -7940,7 +7360,7 @@
           <w:r>
             <w:t>Bibliografía</w:t>
           </w:r>
-          <w:bookmarkEnd w:id="11"/>
+          <w:bookmarkEnd w:id="10"/>
         </w:p>
         <w:sdt>
           <w:sdtPr>
@@ -7978,12 +7398,12 @@
                 <w:tblLook w:val="04A0" w:firstRow="1" w:lastRow="0" w:firstColumn="1" w:lastColumn="0" w:noHBand="0" w:noVBand="1"/>
               </w:tblPr>
               <w:tblGrid>
-                <w:gridCol w:w="322"/>
-                <w:gridCol w:w="8272"/>
+                <w:gridCol w:w="299"/>
+                <w:gridCol w:w="8295"/>
               </w:tblGrid>
               <w:tr>
                 <w:trPr>
-                  <w:divId w:val="580797587"/>
+                  <w:divId w:val="980426779"/>
                   <w:tblCellSpacing w:w="15" w:type="dxa"/>
                 </w:trPr>
                 <w:tc>
@@ -8035,7 +7455,7 @@
               </w:tr>
               <w:tr>
                 <w:trPr>
-                  <w:divId w:val="580797587"/>
+                  <w:divId w:val="980426779"/>
                   <w:tblCellSpacing w:w="15" w:type="dxa"/>
                 </w:trPr>
                 <w:tc>
@@ -8089,7 +7509,7 @@
               </w:tr>
               <w:tr>
                 <w:trPr>
-                  <w:divId w:val="580797587"/>
+                  <w:divId w:val="980426779"/>
                   <w:tblCellSpacing w:w="15" w:type="dxa"/>
                 </w:trPr>
                 <w:tc>
@@ -8143,7 +7563,7 @@
               </w:tr>
               <w:tr>
                 <w:trPr>
-                  <w:divId w:val="580797587"/>
+                  <w:divId w:val="980426779"/>
                   <w:tblCellSpacing w:w="15" w:type="dxa"/>
                 </w:trPr>
                 <w:tc>
@@ -8189,7 +7609,7 @@
               </w:tr>
               <w:tr>
                 <w:trPr>
-                  <w:divId w:val="580797587"/>
+                  <w:divId w:val="980426779"/>
                   <w:tblCellSpacing w:w="15" w:type="dxa"/>
                 </w:trPr>
                 <w:tc>
@@ -8235,7 +7655,7 @@
               </w:tr>
               <w:tr>
                 <w:trPr>
-                  <w:divId w:val="580797587"/>
+                  <w:divId w:val="980426779"/>
                   <w:tblCellSpacing w:w="15" w:type="dxa"/>
                 </w:trPr>
                 <w:tc>
@@ -8281,16 +7701,63 @@
                   </w:p>
                 </w:tc>
               </w:tr>
+              <w:tr>
+                <w:trPr>
+                  <w:divId w:val="980426779"/>
+                  <w:tblCellSpacing w:w="15" w:type="dxa"/>
+                </w:trPr>
+                <w:tc>
+                  <w:tcPr>
+                    <w:tcW w:w="50" w:type="pct"/>
+                    <w:hideMark/>
+                  </w:tcPr>
+                  <w:p>
+                    <w:pPr>
+                      <w:pStyle w:val="Bibliografa"/>
+                      <w:rPr>
+                        <w:noProof/>
+                      </w:rPr>
+                    </w:pPr>
+                    <w:r>
+                      <w:rPr>
+                        <w:noProof/>
+                      </w:rPr>
+                      <w:t xml:space="preserve">[7] </w:t>
+                    </w:r>
+                  </w:p>
+                </w:tc>
+                <w:tc>
+                  <w:tcPr>
+                    <w:tcW w:w="0" w:type="auto"/>
+                    <w:hideMark/>
+                  </w:tcPr>
+                  <w:p>
+                    <w:pPr>
+                      <w:pStyle w:val="Bibliografa"/>
+                      <w:rPr>
+                        <w:noProof/>
+                      </w:rPr>
+                    </w:pPr>
+                    <w:r>
+                      <w:rPr>
+                        <w:noProof/>
+                      </w:rPr>
+                      <w:t>Oracle, «Class ReentrantReadWriteLock,» [En línea]. Available: http://docs.oracle.com/javase/7/docs/api/java/util/concurrent/locks/ReentrantReadWriteLock.html.</w:t>
+                    </w:r>
+                  </w:p>
+                </w:tc>
+              </w:tr>
             </w:tbl>
             <w:p>
               <w:pPr>
-                <w:divId w:val="580797587"/>
+                <w:divId w:val="980426779"/>
                 <w:rPr>
                   <w:rFonts w:eastAsia="Times New Roman"/>
                   <w:noProof/>
-                  <w:lang w:val="en-US"/>
                 </w:rPr>
               </w:pPr>
+              <w:bookmarkStart w:id="11" w:name="_GoBack"/>
+              <w:bookmarkEnd w:id="11"/>
             </w:p>
             <w:p>
               <w:r>
@@ -8413,6 +7880,7 @@
         <w:docPartUnique/>
       </w:docPartObj>
     </w:sdtPr>
+    <w:sdtEndPr/>
     <w:sdtContent>
       <w:p>
         <w:pPr>
@@ -8444,19 +7912,9 @@
     <w:pPr>
       <w:pStyle w:val="Piedepgina"/>
     </w:pPr>
-    <w:proofErr w:type="spellStart"/>
     <w:r>
-      <w:t>Documentacion</w:t>
+      <w:t>Documentacion SnakeBox</w:t>
     </w:r>
-    <w:proofErr w:type="spellEnd"/>
-    <w:r>
-      <w:t xml:space="preserve"> </w:t>
-    </w:r>
-    <w:proofErr w:type="spellStart"/>
-    <w:r>
-      <w:t>SnakeBox</w:t>
-    </w:r>
-    <w:proofErr w:type="spellEnd"/>
   </w:p>
 </w:ftr>
 </file>
@@ -8497,14 +7955,12 @@
       <w:r>
         <w:t xml:space="preserve"> </w:t>
       </w:r>
-      <w:proofErr w:type="spellStart"/>
       <w:r>
         <w:rPr>
           <w:b/>
         </w:rPr>
         <w:t>Background</w:t>
       </w:r>
-      <w:proofErr w:type="spellEnd"/>
       <w:r>
         <w:t xml:space="preserve"> se utiliza para nombrar a todos aquellos procesos rutinas de ejecución que se realizan en segundo plano. Fuente: </w:t>
       </w:r>
@@ -9508,560 +8964,6 @@
 </w:styles>
 </file>
 
-<file path=word/glossary/document.xml><?xml version="1.0" encoding="utf-8"?>
-<w:glossaryDocument xmlns:wpc="http://schemas.microsoft.com/office/word/2010/wordprocessingCanvas" xmlns:mc="http://schemas.openxmlformats.org/markup-compatibility/2006" xmlns:o="urn:schemas-microsoft-com:office:office" xmlns:r="http://schemas.openxmlformats.org/officeDocument/2006/relationships" xmlns:m="http://schemas.openxmlformats.org/officeDocument/2006/math" xmlns:v="urn:schemas-microsoft-com:vml" xmlns:wp14="http://schemas.microsoft.com/office/word/2010/wordprocessingDrawing" xmlns:wp="http://schemas.openxmlformats.org/drawingml/2006/wordprocessingDrawing" xmlns:w10="urn:schemas-microsoft-com:office:word" xmlns:w="http://schemas.openxmlformats.org/wordprocessingml/2006/main" xmlns:w14="http://schemas.microsoft.com/office/word/2010/wordml" xmlns:w15="http://schemas.microsoft.com/office/word/2012/wordml" xmlns:wpg="http://schemas.microsoft.com/office/word/2010/wordprocessingGroup" xmlns:wpi="http://schemas.microsoft.com/office/word/2010/wordprocessingInk" xmlns:wne="http://schemas.microsoft.com/office/word/2006/wordml" xmlns:wps="http://schemas.microsoft.com/office/word/2010/wordprocessingShape" mc:Ignorable="w14 w15 wp14"/>
-</file>
-
-<file path=word/glossary/fontTable.xml><?xml version="1.0" encoding="utf-8"?>
-<w:fonts xmlns:mc="http://schemas.openxmlformats.org/markup-compatibility/2006" xmlns:r="http://schemas.openxmlformats.org/officeDocument/2006/relationships" xmlns:w="http://schemas.openxmlformats.org/wordprocessingml/2006/main" xmlns:w14="http://schemas.microsoft.com/office/word/2010/wordml" xmlns:w15="http://schemas.microsoft.com/office/word/2012/wordml" mc:Ignorable="w14 w15">
-  <w:font w:name="Calibri">
-    <w:panose1 w:val="020F0502020204030204"/>
-    <w:charset w:val="00"/>
-    <w:family w:val="swiss"/>
-    <w:pitch w:val="variable"/>
-    <w:sig w:usb0="E00002FF" w:usb1="4000ACFF" w:usb2="00000001" w:usb3="00000000" w:csb0="0000019F" w:csb1="00000000"/>
-  </w:font>
-  <w:font w:name="Times New Roman">
-    <w:panose1 w:val="02020603050405020304"/>
-    <w:charset w:val="00"/>
-    <w:family w:val="roman"/>
-    <w:pitch w:val="variable"/>
-    <w:sig w:usb0="E0002AFF" w:usb1="C0007841" w:usb2="00000009" w:usb3="00000000" w:csb0="000001FF" w:csb1="00000000"/>
-  </w:font>
-  <w:font w:name="Courier New">
-    <w:panose1 w:val="02070309020205020404"/>
-    <w:charset w:val="00"/>
-    <w:family w:val="modern"/>
-    <w:pitch w:val="fixed"/>
-    <w:sig w:usb0="E0002AFF" w:usb1="C0007843" w:usb2="00000009" w:usb3="00000000" w:csb0="000001FF" w:csb1="00000000"/>
-  </w:font>
-  <w:font w:name="Wingdings">
-    <w:panose1 w:val="05000000000000000000"/>
-    <w:charset w:val="02"/>
-    <w:family w:val="auto"/>
-    <w:pitch w:val="variable"/>
-    <w:sig w:usb0="00000000" w:usb1="10000000" w:usb2="00000000" w:usb3="00000000" w:csb0="80000000" w:csb1="00000000"/>
-  </w:font>
-  <w:font w:name="Symbol">
-    <w:panose1 w:val="05050102010706020507"/>
-    <w:charset w:val="02"/>
-    <w:family w:val="roman"/>
-    <w:pitch w:val="variable"/>
-    <w:sig w:usb0="00000000" w:usb1="10000000" w:usb2="00000000" w:usb3="00000000" w:csb0="80000000" w:csb1="00000000"/>
-  </w:font>
-  <w:font w:name="Cambria">
-    <w:panose1 w:val="02040503050406030204"/>
-    <w:charset w:val="00"/>
-    <w:family w:val="roman"/>
-    <w:pitch w:val="variable"/>
-    <w:sig w:usb0="E00002FF" w:usb1="400004FF" w:usb2="00000000" w:usb3="00000000" w:csb0="0000019F" w:csb1="00000000"/>
-  </w:font>
-  <w:font w:name="Tahoma">
-    <w:panose1 w:val="020B0604030504040204"/>
-    <w:charset w:val="00"/>
-    <w:family w:val="swiss"/>
-    <w:pitch w:val="variable"/>
-    <w:sig w:usb0="E1002EFF" w:usb1="C000605B" w:usb2="00000029" w:usb3="00000000" w:csb0="000101FF" w:csb1="00000000"/>
-  </w:font>
-  <w:font w:name="Arial">
-    <w:panose1 w:val="020B0604020202020204"/>
-    <w:charset w:val="00"/>
-    <w:family w:val="swiss"/>
-    <w:pitch w:val="variable"/>
-    <w:sig w:usb0="E0002AFF" w:usb1="C0007843" w:usb2="00000009" w:usb3="00000000" w:csb0="000001FF" w:csb1="00000000"/>
-  </w:font>
-  <w:font w:name="Arial Black">
-    <w:panose1 w:val="020B0A04020102020204"/>
-    <w:charset w:val="00"/>
-    <w:family w:val="swiss"/>
-    <w:pitch w:val="variable"/>
-    <w:sig w:usb0="00000287" w:usb1="00000000" w:usb2="00000000" w:usb3="00000000" w:csb0="0000009F" w:csb1="00000000"/>
-  </w:font>
-  <w:font w:name="Calibri Light">
-    <w:panose1 w:val="020F0302020204030204"/>
-    <w:charset w:val="00"/>
-    <w:family w:val="swiss"/>
-    <w:pitch w:val="variable"/>
-    <w:sig w:usb0="A00002EF" w:usb1="4000207B" w:usb2="00000000" w:usb3="00000000" w:csb0="0000019F" w:csb1="00000000"/>
-  </w:font>
-</w:fonts>
-</file>
-
-<file path=word/glossary/settings.xml><?xml version="1.0" encoding="utf-8"?>
-<w:settings xmlns:mc="http://schemas.openxmlformats.org/markup-compatibility/2006" xmlns:o="urn:schemas-microsoft-com:office:office" xmlns:r="http://schemas.openxmlformats.org/officeDocument/2006/relationships" xmlns:m="http://schemas.openxmlformats.org/officeDocument/2006/math" xmlns:v="urn:schemas-microsoft-com:vml" xmlns:w10="urn:schemas-microsoft-com:office:word" xmlns:w="http://schemas.openxmlformats.org/wordprocessingml/2006/main" xmlns:w14="http://schemas.microsoft.com/office/word/2010/wordml" xmlns:w15="http://schemas.microsoft.com/office/word/2012/wordml" xmlns:sl="http://schemas.openxmlformats.org/schemaLibrary/2006/main" mc:Ignorable="w14 w15">
-  <w:view w:val="normal"/>
-  <w:defaultTabStop w:val="708"/>
-  <w:hyphenationZone w:val="425"/>
-  <w:characterSpacingControl w:val="doNotCompress"/>
-  <w:compat>
-    <w:useFELayout/>
-    <w:compatSetting w:name="compatibilityMode" w:uri="http://schemas.microsoft.com/office/word" w:val="15"/>
-    <w:compatSetting w:name="overrideTableStyleFontSizeAndJustification" w:uri="http://schemas.microsoft.com/office/word" w:val="1"/>
-    <w:compatSetting w:name="enableOpenTypeFeatures" w:uri="http://schemas.microsoft.com/office/word" w:val="1"/>
-    <w:compatSetting w:name="doNotFlipMirrorIndents" w:uri="http://schemas.microsoft.com/office/word" w:val="1"/>
-    <w:compatSetting w:name="differentiateMultirowTableHeaders" w:uri="http://schemas.microsoft.com/office/word" w:val="1"/>
-  </w:compat>
-  <w:rsids>
-    <w:rsidRoot w:val="001C2C18"/>
-    <w:rsid w:val="001C2C18"/>
-    <w:rsid w:val="006537D7"/>
-  </w:rsids>
-  <m:mathPr>
-    <m:mathFont m:val="Cambria Math"/>
-    <m:brkBin m:val="before"/>
-    <m:brkBinSub m:val="--"/>
-    <m:smallFrac m:val="0"/>
-    <m:dispDef/>
-    <m:lMargin m:val="0"/>
-    <m:rMargin m:val="0"/>
-    <m:defJc m:val="centerGroup"/>
-    <m:wrapIndent m:val="1440"/>
-    <m:intLim m:val="subSup"/>
-    <m:naryLim m:val="undOvr"/>
-  </m:mathPr>
-  <w:themeFontLang w:val="es-ES"/>
-  <w:clrSchemeMapping w:bg1="light1" w:t1="dark1" w:bg2="light2" w:t2="dark2" w:accent1="accent1" w:accent2="accent2" w:accent3="accent3" w:accent4="accent4" w:accent5="accent5" w:accent6="accent6" w:hyperlink="hyperlink" w:followedHyperlink="followedHyperlink"/>
-  <w:decimalSymbol w:val=","/>
-  <w:listSeparator w:val=";"/>
-  <w15:chartTrackingRefBased/>
-</w:settings>
-</file>
-
-<file path=word/glossary/styles.xml><?xml version="1.0" encoding="utf-8"?>
-<w:styles xmlns:mc="http://schemas.openxmlformats.org/markup-compatibility/2006" xmlns:r="http://schemas.openxmlformats.org/officeDocument/2006/relationships" xmlns:w="http://schemas.openxmlformats.org/wordprocessingml/2006/main" xmlns:w14="http://schemas.microsoft.com/office/word/2010/wordml" xmlns:w15="http://schemas.microsoft.com/office/word/2012/wordml" mc:Ignorable="w14 w15">
-  <w:docDefaults>
-    <w:rPrDefault>
-      <w:rPr>
-        <w:rFonts w:asciiTheme="minorHAnsi" w:eastAsiaTheme="minorEastAsia" w:hAnsiTheme="minorHAnsi" w:cstheme="minorBidi"/>
-        <w:sz w:val="22"/>
-        <w:szCs w:val="22"/>
-        <w:lang w:val="es-ES" w:eastAsia="es-ES" w:bidi="ar-SA"/>
-      </w:rPr>
-    </w:rPrDefault>
-    <w:pPrDefault>
-      <w:pPr>
-        <w:spacing w:after="160" w:line="259" w:lineRule="auto"/>
-      </w:pPr>
-    </w:pPrDefault>
-  </w:docDefaults>
-  <w:latentStyles w:defLockedState="0" w:defUIPriority="99" w:defSemiHidden="0" w:defUnhideWhenUsed="0" w:defQFormat="0" w:count="371">
-    <w:lsdException w:name="Normal" w:uiPriority="0" w:qFormat="1"/>
-    <w:lsdException w:name="heading 1" w:uiPriority="9" w:qFormat="1"/>
-    <w:lsdException w:name="heading 2" w:semiHidden="1" w:uiPriority="9" w:unhideWhenUsed="1" w:qFormat="1"/>
-    <w:lsdException w:name="heading 3" w:semiHidden="1" w:uiPriority="9" w:unhideWhenUsed="1" w:qFormat="1"/>
-    <w:lsdException w:name="heading 4" w:semiHidden="1" w:uiPriority="9" w:unhideWhenUsed="1" w:qFormat="1"/>
-    <w:lsdException w:name="heading 5" w:semiHidden="1" w:uiPriority="9" w:unhideWhenUsed="1" w:qFormat="1"/>
-    <w:lsdException w:name="heading 6" w:semiHidden="1" w:uiPriority="9" w:unhideWhenUsed="1" w:qFormat="1"/>
-    <w:lsdException w:name="heading 7" w:semiHidden="1" w:uiPriority="9" w:unhideWhenUsed="1" w:qFormat="1"/>
-    <w:lsdException w:name="heading 8" w:semiHidden="1" w:uiPriority="9" w:unhideWhenUsed="1" w:qFormat="1"/>
-    <w:lsdException w:name="heading 9" w:semiHidden="1" w:uiPriority="9" w:unhideWhenUsed="1" w:qFormat="1"/>
-    <w:lsdException w:name="index 1" w:semiHidden="1" w:unhideWhenUsed="1"/>
-    <w:lsdException w:name="index 2" w:semiHidden="1" w:unhideWhenUsed="1"/>
-    <w:lsdException w:name="index 3" w:semiHidden="1" w:unhideWhenUsed="1"/>
-    <w:lsdException w:name="index 4" w:semiHidden="1" w:unhideWhenUsed="1"/>
-    <w:lsdException w:name="index 5" w:semiHidden="1" w:unhideWhenUsed="1"/>
-    <w:lsdException w:name="index 6" w:semiHidden="1" w:unhideWhenUsed="1"/>
-    <w:lsdException w:name="index 7" w:semiHidden="1" w:unhideWhenUsed="1"/>
-    <w:lsdException w:name="index 8" w:semiHidden="1" w:unhideWhenUsed="1"/>
-    <w:lsdException w:name="index 9" w:semiHidden="1" w:unhideWhenUsed="1"/>
-    <w:lsdException w:name="toc 1" w:semiHidden="1" w:uiPriority="39" w:unhideWhenUsed="1"/>
-    <w:lsdException w:name="toc 2" w:semiHidden="1" w:uiPriority="39" w:unhideWhenUsed="1"/>
-    <w:lsdException w:name="toc 3" w:semiHidden="1" w:uiPriority="39" w:unhideWhenUsed="1"/>
-    <w:lsdException w:name="toc 4" w:semiHidden="1" w:uiPriority="39" w:unhideWhenUsed="1"/>
-    <w:lsdException w:name="toc 5" w:semiHidden="1" w:uiPriority="39" w:unhideWhenUsed="1"/>
-    <w:lsdException w:name="toc 6" w:semiHidden="1" w:uiPriority="39" w:unhideWhenUsed="1"/>
-    <w:lsdException w:name="toc 7" w:semiHidden="1" w:uiPriority="39" w:unhideWhenUsed="1"/>
-    <w:lsdException w:name="toc 8" w:semiHidden="1" w:uiPriority="39" w:unhideWhenUsed="1"/>
-    <w:lsdException w:name="toc 9" w:semiHidden="1" w:uiPriority="39" w:unhideWhenUsed="1"/>
-    <w:lsdException w:name="Normal Indent" w:semiHidden="1" w:unhideWhenUsed="1"/>
-    <w:lsdException w:name="footnote text" w:semiHidden="1" w:unhideWhenUsed="1"/>
-    <w:lsdException w:name="annotation text" w:semiHidden="1" w:unhideWhenUsed="1"/>
-    <w:lsdException w:name="header" w:semiHidden="1" w:unhideWhenUsed="1"/>
-    <w:lsdException w:name="footer" w:semiHidden="1" w:unhideWhenUsed="1"/>
-    <w:lsdException w:name="index heading" w:semiHidden="1" w:unhideWhenUsed="1"/>
-    <w:lsdException w:name="caption" w:semiHidden="1" w:uiPriority="35" w:unhideWhenUsed="1" w:qFormat="1"/>
-    <w:lsdException w:name="table of figures" w:semiHidden="1" w:unhideWhenUsed="1"/>
-    <w:lsdException w:name="envelope address" w:semiHidden="1" w:unhideWhenUsed="1"/>
-    <w:lsdException w:name="envelope return" w:semiHidden="1" w:unhideWhenUsed="1"/>
-    <w:lsdException w:name="footnote reference" w:semiHidden="1" w:unhideWhenUsed="1"/>
-    <w:lsdException w:name="annotation reference" w:semiHidden="1" w:unhideWhenUsed="1"/>
-    <w:lsdException w:name="line number" w:semiHidden="1" w:unhideWhenUsed="1"/>
-    <w:lsdException w:name="page number" w:semiHidden="1" w:unhideWhenUsed="1"/>
-    <w:lsdException w:name="endnote reference" w:semiHidden="1" w:unhideWhenUsed="1"/>
-    <w:lsdException w:name="endnote text" w:semiHidden="1" w:unhideWhenUsed="1"/>
-    <w:lsdException w:name="table of authorities" w:semiHidden="1" w:unhideWhenUsed="1"/>
-    <w:lsdException w:name="macro" w:semiHidden="1" w:unhideWhenUsed="1"/>
-    <w:lsdException w:name="toa heading" w:semiHidden="1" w:unhideWhenUsed="1"/>
-    <w:lsdException w:name="List" w:semiHidden="1" w:unhideWhenUsed="1"/>
-    <w:lsdException w:name="List Bullet" w:semiHidden="1" w:unhideWhenUsed="1"/>
-    <w:lsdException w:name="List Number" w:semiHidden="1" w:unhideWhenUsed="1"/>
-    <w:lsdException w:name="List 2" w:semiHidden="1" w:unhideWhenUsed="1"/>
-    <w:lsdException w:name="List 3" w:semiHidden="1" w:unhideWhenUsed="1"/>
-    <w:lsdException w:name="List 4" w:semiHidden="1" w:unhideWhenUsed="1"/>
-    <w:lsdException w:name="List 5" w:semiHidden="1" w:unhideWhenUsed="1"/>
-    <w:lsdException w:name="List Bullet 2" w:semiHidden="1" w:unhideWhenUsed="1"/>
-    <w:lsdException w:name="List Bullet 3" w:semiHidden="1" w:unhideWhenUsed="1"/>
-    <w:lsdException w:name="List Bullet 4" w:semiHidden="1" w:unhideWhenUsed="1"/>
-    <w:lsdException w:name="List Bullet 5" w:semiHidden="1" w:unhideWhenUsed="1"/>
-    <w:lsdException w:name="List Number 2" w:semiHidden="1" w:unhideWhenUsed="1"/>
-    <w:lsdException w:name="List Number 3" w:semiHidden="1" w:unhideWhenUsed="1"/>
-    <w:lsdException w:name="List Number 4" w:semiHidden="1" w:unhideWhenUsed="1"/>
-    <w:lsdException w:name="List Number 5" w:semiHidden="1" w:unhideWhenUsed="1"/>
-    <w:lsdException w:name="Title" w:uiPriority="10" w:qFormat="1"/>
-    <w:lsdException w:name="Closing" w:semiHidden="1" w:unhideWhenUsed="1"/>
-    <w:lsdException w:name="Signature" w:semiHidden="1" w:unhideWhenUsed="1"/>
-    <w:lsdException w:name="Default Paragraph Font" w:semiHidden="1" w:uiPriority="1" w:unhideWhenUsed="1"/>
-    <w:lsdException w:name="Body Text" w:semiHidden="1" w:unhideWhenUsed="1"/>
-    <w:lsdException w:name="Body Text Indent" w:semiHidden="1" w:unhideWhenUsed="1"/>
-    <w:lsdException w:name="List Continue" w:semiHidden="1" w:unhideWhenUsed="1"/>
-    <w:lsdException w:name="List Continue 2" w:semiHidden="1" w:unhideWhenUsed="1"/>
-    <w:lsdException w:name="List Continue 3" w:semiHidden="1" w:unhideWhenUsed="1"/>
-    <w:lsdException w:name="List Continue 4" w:semiHidden="1" w:unhideWhenUsed="1"/>
-    <w:lsdException w:name="List Continue 5" w:semiHidden="1" w:unhideWhenUsed="1"/>
-    <w:lsdException w:name="Message Header" w:semiHidden="1" w:unhideWhenUsed="1"/>
-    <w:lsdException w:name="Subtitle" w:uiPriority="11" w:qFormat="1"/>
-    <w:lsdException w:name="Salutation" w:semiHidden="1" w:unhideWhenUsed="1"/>
-    <w:lsdException w:name="Date" w:semiHidden="1" w:unhideWhenUsed="1"/>
-    <w:lsdException w:name="Body Text First Indent" w:semiHidden="1" w:unhideWhenUsed="1"/>
-    <w:lsdException w:name="Body Text First Indent 2" w:semiHidden="1" w:unhideWhenUsed="1"/>
-    <w:lsdException w:name="Note Heading" w:semiHidden="1" w:unhideWhenUsed="1"/>
-    <w:lsdException w:name="Body Text 2" w:semiHidden="1" w:unhideWhenUsed="1"/>
-    <w:lsdException w:name="Body Text 3" w:semiHidden="1" w:unhideWhenUsed="1"/>
-    <w:lsdException w:name="Body Text Indent 2" w:semiHidden="1" w:unhideWhenUsed="1"/>
-    <w:lsdException w:name="Body Text Indent 3" w:semiHidden="1" w:unhideWhenUsed="1"/>
-    <w:lsdException w:name="Block Text" w:semiHidden="1" w:unhideWhenUsed="1"/>
-    <w:lsdException w:name="Hyperlink" w:semiHidden="1" w:unhideWhenUsed="1"/>
-    <w:lsdException w:name="FollowedHyperlink" w:semiHidden="1" w:unhideWhenUsed="1"/>
-    <w:lsdException w:name="Strong" w:uiPriority="22" w:qFormat="1"/>
-    <w:lsdException w:name="Emphasis" w:uiPriority="20" w:qFormat="1"/>
-    <w:lsdException w:name="Document Map" w:semiHidden="1" w:unhideWhenUsed="1"/>
-    <w:lsdException w:name="Plain Text" w:semiHidden="1" w:unhideWhenUsed="1"/>
-    <w:lsdException w:name="E-mail Signature" w:semiHidden="1" w:unhideWhenUsed="1"/>
-    <w:lsdException w:name="HTML Top of Form" w:semiHidden="1" w:unhideWhenUsed="1"/>
-    <w:lsdException w:name="HTML Bottom of Form" w:semiHidden="1" w:unhideWhenUsed="1"/>
-    <w:lsdException w:name="Normal (Web)" w:semiHidden="1" w:unhideWhenUsed="1"/>
-    <w:lsdException w:name="HTML Acronym" w:semiHidden="1" w:unhideWhenUsed="1"/>
-    <w:lsdException w:name="HTML Address" w:semiHidden="1" w:unhideWhenUsed="1"/>
-    <w:lsdException w:name="HTML Cite" w:semiHidden="1" w:unhideWhenUsed="1"/>
-    <w:lsdException w:name="HTML Code" w:semiHidden="1" w:unhideWhenUsed="1"/>
-    <w:lsdException w:name="HTML Definition" w:semiHidden="1" w:unhideWhenUsed="1"/>
-    <w:lsdException w:name="HTML Keyboard" w:semiHidden="1" w:unhideWhenUsed="1"/>
-    <w:lsdException w:name="HTML Preformatted" w:semiHidden="1" w:unhideWhenUsed="1"/>
-    <w:lsdException w:name="HTML Sample" w:semiHidden="1" w:unhideWhenUsed="1"/>
-    <w:lsdException w:name="HTML Typewriter" w:semiHidden="1" w:unhideWhenUsed="1"/>
-    <w:lsdException w:name="HTML Variable" w:semiHidden="1" w:unhideWhenUsed="1"/>
-    <w:lsdException w:name="Normal Table" w:semiHidden="1" w:unhideWhenUsed="1"/>
-    <w:lsdException w:name="annotation subject" w:semiHidden="1" w:unhideWhenUsed="1"/>
-    <w:lsdException w:name="No List" w:semiHidden="1" w:unhideWhenUsed="1"/>
-    <w:lsdException w:name="Outline List 1" w:semiHidden="1" w:unhideWhenUsed="1"/>
-    <w:lsdException w:name="Outline List 2" w:semiHidden="1" w:unhideWhenUsed="1"/>
-    <w:lsdException w:name="Outline List 3" w:semiHidden="1" w:unhideWhenUsed="1"/>
-    <w:lsdException w:name="Table Simple 1" w:semiHidden="1" w:unhideWhenUsed="1"/>
-    <w:lsdException w:name="Table Simple 2" w:semiHidden="1" w:unhideWhenUsed="1"/>
-    <w:lsdException w:name="Table Simple 3" w:semiHidden="1" w:unhideWhenUsed="1"/>
-    <w:lsdException w:name="Table Classic 1" w:semiHidden="1" w:unhideWhenUsed="1"/>
-    <w:lsdException w:name="Table Classic 2" w:semiHidden="1" w:unhideWhenUsed="1"/>
-    <w:lsdException w:name="Table Classic 3" w:semiHidden="1" w:unhideWhenUsed="1"/>
-    <w:lsdException w:name="Table Classic 4" w:semiHidden="1" w:unhideWhenUsed="1"/>
-    <w:lsdException w:name="Table Colorful 1" w:semiHidden="1" w:unhideWhenUsed="1"/>
-    <w:lsdException w:name="Table Colorful 2" w:semiHidden="1" w:unhideWhenUsed="1"/>
-    <w:lsdException w:name="Table Colorful 3" w:semiHidden="1" w:unhideWhenUsed="1"/>
-    <w:lsdException w:name="Table Columns 1" w:semiHidden="1" w:unhideWhenUsed="1"/>
-    <w:lsdException w:name="Table Columns 2" w:semiHidden="1" w:unhideWhenUsed="1"/>
-    <w:lsdException w:name="Table Columns 3" w:semiHidden="1" w:unhideWhenUsed="1"/>
-    <w:lsdException w:name="Table Columns 4" w:semiHidden="1" w:unhideWhenUsed="1"/>
-    <w:lsdException w:name="Table Columns 5" w:semiHidden="1" w:unhideWhenUsed="1"/>
-    <w:lsdException w:name="Table Grid 1" w:semiHidden="1" w:unhideWhenUsed="1"/>
-    <w:lsdException w:name="Table Grid 2" w:semiHidden="1" w:unhideWhenUsed="1"/>
-    <w:lsdException w:name="Table Grid 3" w:semiHidden="1" w:unhideWhenUsed="1"/>
-    <w:lsdException w:name="Table Grid 4" w:semiHidden="1" w:unhideWhenUsed="1"/>
-    <w:lsdException w:name="Table Grid 5" w:semiHidden="1" w:unhideWhenUsed="1"/>
-    <w:lsdException w:name="Table Grid 6" w:semiHidden="1" w:unhideWhenUsed="1"/>
-    <w:lsdException w:name="Table Grid 7" w:semiHidden="1" w:unhideWhenUsed="1"/>
-    <w:lsdException w:name="Table Grid 8" w:semiHidden="1" w:unhideWhenUsed="1"/>
-    <w:lsdException w:name="Table List 1" w:semiHidden="1" w:unhideWhenUsed="1"/>
-    <w:lsdException w:name="Table List 2" w:semiHidden="1" w:unhideWhenUsed="1"/>
-    <w:lsdException w:name="Table List 3" w:semiHidden="1" w:unhideWhenUsed="1"/>
-    <w:lsdException w:name="Table List 4" w:semiHidden="1" w:unhideWhenUsed="1"/>
-    <w:lsdException w:name="Table List 5" w:semiHidden="1" w:unhideWhenUsed="1"/>
-    <w:lsdException w:name="Table List 6" w:semiHidden="1" w:unhideWhenUsed="1"/>
-    <w:lsdException w:name="Table List 7" w:semiHidden="1" w:unhideWhenUsed="1"/>
-    <w:lsdException w:name="Table List 8" w:semiHidden="1" w:unhideWhenUsed="1"/>
-    <w:lsdException w:name="Table 3D effects 1" w:semiHidden="1" w:unhideWhenUsed="1"/>
-    <w:lsdException w:name="Table 3D effects 2" w:semiHidden="1" w:unhideWhenUsed="1"/>
-    <w:lsdException w:name="Table 3D effects 3" w:semiHidden="1" w:unhideWhenUsed="1"/>
-    <w:lsdException w:name="Table Contemporary" w:semiHidden="1" w:unhideWhenUsed="1"/>
-    <w:lsdException w:name="Table Elegant" w:semiHidden="1" w:unhideWhenUsed="1"/>
-    <w:lsdException w:name="Table Professional" w:semiHidden="1" w:unhideWhenUsed="1"/>
-    <w:lsdException w:name="Table Subtle 1" w:semiHidden="1" w:unhideWhenUsed="1"/>
-    <w:lsdException w:name="Table Subtle 2" w:semiHidden="1" w:unhideWhenUsed="1"/>
-    <w:lsdException w:name="Table Web 1" w:semiHidden="1" w:unhideWhenUsed="1"/>
-    <w:lsdException w:name="Table Web 2" w:semiHidden="1" w:unhideWhenUsed="1"/>
-    <w:lsdException w:name="Table Web 3" w:semiHidden="1" w:unhideWhenUsed="1"/>
-    <w:lsdException w:name="Balloon Text" w:semiHidden="1" w:unhideWhenUsed="1"/>
-    <w:lsdException w:name="Table Grid" w:uiPriority="39"/>
-    <w:lsdException w:name="Table Theme" w:semiHidden="1" w:unhideWhenUsed="1"/>
-    <w:lsdException w:name="Placeholder Text" w:semiHidden="1"/>
-    <w:lsdException w:name="No Spacing" w:uiPriority="1" w:qFormat="1"/>
-    <w:lsdException w:name="Light Shading" w:uiPriority="60"/>
-    <w:lsdException w:name="Light List" w:uiPriority="61"/>
-    <w:lsdException w:name="Light Grid" w:uiPriority="62"/>
-    <w:lsdException w:name="Medium Shading 1" w:uiPriority="63"/>
-    <w:lsdException w:name="Medium Shading 2" w:uiPriority="64"/>
-    <w:lsdException w:name="Medium List 1" w:uiPriority="65"/>
-    <w:lsdException w:name="Medium List 2" w:uiPriority="66"/>
-    <w:lsdException w:name="Medium Grid 1" w:uiPriority="67"/>
-    <w:lsdException w:name="Medium Grid 2" w:uiPriority="68"/>
-    <w:lsdException w:name="Medium Grid 3" w:uiPriority="69"/>
-    <w:lsdException w:name="Dark List" w:uiPriority="70"/>
-    <w:lsdException w:name="Colorful Shading" w:uiPriority="71"/>
-    <w:lsdException w:name="Colorful List" w:uiPriority="72"/>
-    <w:lsdException w:name="Colorful Grid" w:uiPriority="73"/>
-    <w:lsdException w:name="Light Shading Accent 1" w:uiPriority="60"/>
-    <w:lsdException w:name="Light List Accent 1" w:uiPriority="61"/>
-    <w:lsdException w:name="Light Grid Accent 1" w:uiPriority="62"/>
-    <w:lsdException w:name="Medium Shading 1 Accent 1" w:uiPriority="63"/>
-    <w:lsdException w:name="Medium Shading 2 Accent 1" w:uiPriority="64"/>
-    <w:lsdException w:name="Medium List 1 Accent 1" w:uiPriority="65"/>
-    <w:lsdException w:name="Revision" w:semiHidden="1"/>
-    <w:lsdException w:name="List Paragraph" w:uiPriority="34" w:qFormat="1"/>
-    <w:lsdException w:name="Quote" w:uiPriority="29" w:qFormat="1"/>
-    <w:lsdException w:name="Intense Quote" w:uiPriority="30" w:qFormat="1"/>
-    <w:lsdException w:name="Medium List 2 Accent 1" w:uiPriority="66"/>
-    <w:lsdException w:name="Medium Grid 1 Accent 1" w:uiPriority="67"/>
-    <w:lsdException w:name="Medium Grid 2 Accent 1" w:uiPriority="68"/>
-    <w:lsdException w:name="Medium Grid 3 Accent 1" w:uiPriority="69"/>
-    <w:lsdException w:name="Dark List Accent 1" w:uiPriority="70"/>
-    <w:lsdException w:name="Colorful Shading Accent 1" w:uiPriority="71"/>
-    <w:lsdException w:name="Colorful List Accent 1" w:uiPriority="72"/>
-    <w:lsdException w:name="Colorful Grid Accent 1" w:uiPriority="73"/>
-    <w:lsdException w:name="Light Shading Accent 2" w:uiPriority="60"/>
-    <w:lsdException w:name="Light List Accent 2" w:uiPriority="61"/>
-    <w:lsdException w:name="Light Grid Accent 2" w:uiPriority="62"/>
-    <w:lsdException w:name="Medium Shading 1 Accent 2" w:uiPriority="63"/>
-    <w:lsdException w:name="Medium Shading 2 Accent 2" w:uiPriority="64"/>
-    <w:lsdException w:name="Medium List 1 Accent 2" w:uiPriority="65"/>
-    <w:lsdException w:name="Medium List 2 Accent 2" w:uiPriority="66"/>
-    <w:lsdException w:name="Medium Grid 1 Accent 2" w:uiPriority="67"/>
-    <w:lsdException w:name="Medium Grid 2 Accent 2" w:uiPriority="68"/>
-    <w:lsdException w:name="Medium Grid 3 Accent 2" w:uiPriority="69"/>
-    <w:lsdException w:name="Dark List Accent 2" w:uiPriority="70"/>
-    <w:lsdException w:name="Colorful Shading Accent 2" w:uiPriority="71"/>
-    <w:lsdException w:name="Colorful List Accent 2" w:uiPriority="72"/>
-    <w:lsdException w:name="Colorful Grid Accent 2" w:uiPriority="73"/>
-    <w:lsdException w:name="Light Shading Accent 3" w:uiPriority="60"/>
-    <w:lsdException w:name="Light List Accent 3" w:uiPriority="61"/>
-    <w:lsdException w:name="Light Grid Accent 3" w:uiPriority="62"/>
-    <w:lsdException w:name="Medium Shading 1 Accent 3" w:uiPriority="63"/>
-    <w:lsdException w:name="Medium Shading 2 Accent 3" w:uiPriority="64"/>
-    <w:lsdException w:name="Medium List 1 Accent 3" w:uiPriority="65"/>
-    <w:lsdException w:name="Medium List 2 Accent 3" w:uiPriority="66"/>
-    <w:lsdException w:name="Medium Grid 1 Accent 3" w:uiPriority="67"/>
-    <w:lsdException w:name="Medium Grid 2 Accent 3" w:uiPriority="68"/>
-    <w:lsdException w:name="Medium Grid 3 Accent 3" w:uiPriority="69"/>
-    <w:lsdException w:name="Dark List Accent 3" w:uiPriority="70"/>
-    <w:lsdException w:name="Colorful Shading Accent 3" w:uiPriority="71"/>
-    <w:lsdException w:name="Colorful List Accent 3" w:uiPriority="72"/>
-    <w:lsdException w:name="Colorful Grid Accent 3" w:uiPriority="73"/>
-    <w:lsdException w:name="Light Shading Accent 4" w:uiPriority="60"/>
-    <w:lsdException w:name="Light List Accent 4" w:uiPriority="61"/>
-    <w:lsdException w:name="Light Grid Accent 4" w:uiPriority="62"/>
-    <w:lsdException w:name="Medium Shading 1 Accent 4" w:uiPriority="63"/>
-    <w:lsdException w:name="Medium Shading 2 Accent 4" w:uiPriority="64"/>
-    <w:lsdException w:name="Medium List 1 Accent 4" w:uiPriority="65"/>
-    <w:lsdException w:name="Medium List 2 Accent 4" w:uiPriority="66"/>
-    <w:lsdException w:name="Medium Grid 1 Accent 4" w:uiPriority="67"/>
-    <w:lsdException w:name="Medium Grid 2 Accent 4" w:uiPriority="68"/>
-    <w:lsdException w:name="Medium Grid 3 Accent 4" w:uiPriority="69"/>
-    <w:lsdException w:name="Dark List Accent 4" w:uiPriority="70"/>
-    <w:lsdException w:name="Colorful Shading Accent 4" w:uiPriority="71"/>
-    <w:lsdException w:name="Colorful List Accent 4" w:uiPriority="72"/>
-    <w:lsdException w:name="Colorful Grid Accent 4" w:uiPriority="73"/>
-    <w:lsdException w:name="Light Shading Accent 5" w:uiPriority="60"/>
-    <w:lsdException w:name="Light List Accent 5" w:uiPriority="61"/>
-    <w:lsdException w:name="Light Grid Accent 5" w:uiPriority="62"/>
-    <w:lsdException w:name="Medium Shading 1 Accent 5" w:uiPriority="63"/>
-    <w:lsdException w:name="Medium Shading 2 Accent 5" w:uiPriority="64"/>
-    <w:lsdException w:name="Medium List 1 Accent 5" w:uiPriority="65"/>
-    <w:lsdException w:name="Medium List 2 Accent 5" w:uiPriority="66"/>
-    <w:lsdException w:name="Medium Grid 1 Accent 5" w:uiPriority="67"/>
-    <w:lsdException w:name="Medium Grid 2 Accent 5" w:uiPriority="68"/>
-    <w:lsdException w:name="Medium Grid 3 Accent 5" w:uiPriority="69"/>
-    <w:lsdException w:name="Dark List Accent 5" w:uiPriority="70"/>
-    <w:lsdException w:name="Colorful Shading Accent 5" w:uiPriority="71"/>
-    <w:lsdException w:name="Colorful List Accent 5" w:uiPriority="72"/>
-    <w:lsdException w:name="Colorful Grid Accent 5" w:uiPriority="73"/>
-    <w:lsdException w:name="Light Shading Accent 6" w:uiPriority="60"/>
-    <w:lsdException w:name="Light List Accent 6" w:uiPriority="61"/>
-    <w:lsdException w:name="Light Grid Accent 6" w:uiPriority="62"/>
-    <w:lsdException w:name="Medium Shading 1 Accent 6" w:uiPriority="63"/>
-    <w:lsdException w:name="Medium Shading 2 Accent 6" w:uiPriority="64"/>
-    <w:lsdException w:name="Medium List 1 Accent 6" w:uiPriority="65"/>
-    <w:lsdException w:name="Medium List 2 Accent 6" w:uiPriority="66"/>
-    <w:lsdException w:name="Medium Grid 1 Accent 6" w:uiPriority="67"/>
-    <w:lsdException w:name="Medium Grid 2 Accent 6" w:uiPriority="68"/>
-    <w:lsdException w:name="Medium Grid 3 Accent 6" w:uiPriority="69"/>
-    <w:lsdException w:name="Dark List Accent 6" w:uiPriority="70"/>
-    <w:lsdException w:name="Colorful Shading Accent 6" w:uiPriority="71"/>
-    <w:lsdException w:name="Colorful List Accent 6" w:uiPriority="72"/>
-    <w:lsdException w:name="Colorful Grid Accent 6" w:uiPriority="73"/>
-    <w:lsdException w:name="Subtle Emphasis" w:uiPriority="19" w:qFormat="1"/>
-    <w:lsdException w:name="Intense Emphasis" w:uiPriority="21" w:qFormat="1"/>
-    <w:lsdException w:name="Subtle Reference" w:uiPriority="31" w:qFormat="1"/>
-    <w:lsdException w:name="Intense Reference" w:uiPriority="32" w:qFormat="1"/>
-    <w:lsdException w:name="Book Title" w:uiPriority="33" w:qFormat="1"/>
-    <w:lsdException w:name="Bibliography" w:semiHidden="1" w:uiPriority="37" w:unhideWhenUsed="1"/>
-    <w:lsdException w:name="TOC Heading" w:semiHidden="1" w:uiPriority="39" w:unhideWhenUsed="1" w:qFormat="1"/>
-    <w:lsdException w:name="Plain Table 1" w:uiPriority="41"/>
-    <w:lsdException w:name="Plain Table 2" w:uiPriority="42"/>
-    <w:lsdException w:name="Plain Table 3" w:uiPriority="43"/>
-    <w:lsdException w:name="Plain Table 4" w:uiPriority="44"/>
-    <w:lsdException w:name="Plain Table 5" w:uiPriority="45"/>
-    <w:lsdException w:name="Grid Table Light" w:uiPriority="40"/>
-    <w:lsdException w:name="Grid Table 1 Light" w:uiPriority="46"/>
-    <w:lsdException w:name="Grid Table 2" w:uiPriority="47"/>
-    <w:lsdException w:name="Grid Table 3" w:uiPriority="48"/>
-    <w:lsdException w:name="Grid Table 4" w:uiPriority="49"/>
-    <w:lsdException w:name="Grid Table 5 Dark" w:uiPriority="50"/>
-    <w:lsdException w:name="Grid Table 6 Colorful" w:uiPriority="51"/>
-    <w:lsdException w:name="Grid Table 7 Colorful" w:uiPriority="52"/>
-    <w:lsdException w:name="Grid Table 1 Light Accent 1" w:uiPriority="46"/>
-    <w:lsdException w:name="Grid Table 2 Accent 1" w:uiPriority="47"/>
-    <w:lsdException w:name="Grid Table 3 Accent 1" w:uiPriority="48"/>
-    <w:lsdException w:name="Grid Table 4 Accent 1" w:uiPriority="49"/>
-    <w:lsdException w:name="Grid Table 5 Dark Accent 1" w:uiPriority="50"/>
-    <w:lsdException w:name="Grid Table 6 Colorful Accent 1" w:uiPriority="51"/>
-    <w:lsdException w:name="Grid Table 7 Colorful Accent 1" w:uiPriority="52"/>
-    <w:lsdException w:name="Grid Table 1 Light Accent 2" w:uiPriority="46"/>
-    <w:lsdException w:name="Grid Table 2 Accent 2" w:uiPriority="47"/>
-    <w:lsdException w:name="Grid Table 3 Accent 2" w:uiPriority="48"/>
-    <w:lsdException w:name="Grid Table 4 Accent 2" w:uiPriority="49"/>
-    <w:lsdException w:name="Grid Table 5 Dark Accent 2" w:uiPriority="50"/>
-    <w:lsdException w:name="Grid Table 6 Colorful Accent 2" w:uiPriority="51"/>
-    <w:lsdException w:name="Grid Table 7 Colorful Accent 2" w:uiPriority="52"/>
-    <w:lsdException w:name="Grid Table 1 Light Accent 3" w:uiPriority="46"/>
-    <w:lsdException w:name="Grid Table 2 Accent 3" w:uiPriority="47"/>
-    <w:lsdException w:name="Grid Table 3 Accent 3" w:uiPriority="48"/>
-    <w:lsdException w:name="Grid Table 4 Accent 3" w:uiPriority="49"/>
-    <w:lsdException w:name="Grid Table 5 Dark Accent 3" w:uiPriority="50"/>
-    <w:lsdException w:name="Grid Table 6 Colorful Accent 3" w:uiPriority="51"/>
-    <w:lsdException w:name="Grid Table 7 Colorful Accent 3" w:uiPriority="52"/>
-    <w:lsdException w:name="Grid Table 1 Light Accent 4" w:uiPriority="46"/>
-    <w:lsdException w:name="Grid Table 2 Accent 4" w:uiPriority="47"/>
-    <w:lsdException w:name="Grid Table 3 Accent 4" w:uiPriority="48"/>
-    <w:lsdException w:name="Grid Table 4 Accent 4" w:uiPriority="49"/>
-    <w:lsdException w:name="Grid Table 5 Dark Accent 4" w:uiPriority="50"/>
-    <w:lsdException w:name="Grid Table 6 Colorful Accent 4" w:uiPriority="51"/>
-    <w:lsdException w:name="Grid Table 7 Colorful Accent 4" w:uiPriority="52"/>
-    <w:lsdException w:name="Grid Table 1 Light Accent 5" w:uiPriority="46"/>
-    <w:lsdException w:name="Grid Table 2 Accent 5" w:uiPriority="47"/>
-    <w:lsdException w:name="Grid Table 3 Accent 5" w:uiPriority="48"/>
-    <w:lsdException w:name="Grid Table 4 Accent 5" w:uiPriority="49"/>
-    <w:lsdException w:name="Grid Table 5 Dark Accent 5" w:uiPriority="50"/>
-    <w:lsdException w:name="Grid Table 6 Colorful Accent 5" w:uiPriority="51"/>
-    <w:lsdException w:name="Grid Table 7 Colorful Accent 5" w:uiPriority="52"/>
-    <w:lsdException w:name="Grid Table 1 Light Accent 6" w:uiPriority="46"/>
-    <w:lsdException w:name="Grid Table 2 Accent 6" w:uiPriority="47"/>
-    <w:lsdException w:name="Grid Table 3 Accent 6" w:uiPriority="48"/>
-    <w:lsdException w:name="Grid Table 4 Accent 6" w:uiPriority="49"/>
-    <w:lsdException w:name="Grid Table 5 Dark Accent 6" w:uiPriority="50"/>
-    <w:lsdException w:name="Grid Table 6 Colorful Accent 6" w:uiPriority="51"/>
-    <w:lsdException w:name="Grid Table 7 Colorful Accent 6" w:uiPriority="52"/>
-    <w:lsdException w:name="List Table 1 Light" w:uiPriority="46"/>
-    <w:lsdException w:name="List Table 2" w:uiPriority="47"/>
-    <w:lsdException w:name="List Table 3" w:uiPriority="48"/>
-    <w:lsdException w:name="List Table 4" w:uiPriority="49"/>
-    <w:lsdException w:name="List Table 5 Dark" w:uiPriority="50"/>
-    <w:lsdException w:name="List Table 6 Colorful" w:uiPriority="51"/>
-    <w:lsdException w:name="List Table 7 Colorful" w:uiPriority="52"/>
-    <w:lsdException w:name="List Table 1 Light Accent 1" w:uiPriority="46"/>
-    <w:lsdException w:name="List Table 2 Accent 1" w:uiPriority="47"/>
-    <w:lsdException w:name="List Table 3 Accent 1" w:uiPriority="48"/>
-    <w:lsdException w:name="List Table 4 Accent 1" w:uiPriority="49"/>
-    <w:lsdException w:name="List Table 5 Dark Accent 1" w:uiPriority="50"/>
-    <w:lsdException w:name="List Table 6 Colorful Accent 1" w:uiPriority="51"/>
-    <w:lsdException w:name="List Table 7 Colorful Accent 1" w:uiPriority="52"/>
-    <w:lsdException w:name="List Table 1 Light Accent 2" w:uiPriority="46"/>
-    <w:lsdException w:name="List Table 2 Accent 2" w:uiPriority="47"/>
-    <w:lsdException w:name="List Table 3 Accent 2" w:uiPriority="48"/>
-    <w:lsdException w:name="List Table 4 Accent 2" w:uiPriority="49"/>
-    <w:lsdException w:name="List Table 5 Dark Accent 2" w:uiPriority="50"/>
-    <w:lsdException w:name="List Table 6 Colorful Accent 2" w:uiPriority="51"/>
-    <w:lsdException w:name="List Table 7 Colorful Accent 2" w:uiPriority="52"/>
-    <w:lsdException w:name="List Table 1 Light Accent 3" w:uiPriority="46"/>
-    <w:lsdException w:name="List Table 2 Accent 3" w:uiPriority="47"/>
-    <w:lsdException w:name="List Table 3 Accent 3" w:uiPriority="48"/>
-    <w:lsdException w:name="List Table 4 Accent 3" w:uiPriority="49"/>
-    <w:lsdException w:name="List Table 5 Dark Accent 3" w:uiPriority="50"/>
-    <w:lsdException w:name="List Table 6 Colorful Accent 3" w:uiPriority="51"/>
-    <w:lsdException w:name="List Table 7 Colorful Accent 3" w:uiPriority="52"/>
-    <w:lsdException w:name="List Table 1 Light Accent 4" w:uiPriority="46"/>
-    <w:lsdException w:name="List Table 2 Accent 4" w:uiPriority="47"/>
-    <w:lsdException w:name="List Table 3 Accent 4" w:uiPriority="48"/>
-    <w:lsdException w:name="List Table 4 Accent 4" w:uiPriority="49"/>
-    <w:lsdException w:name="List Table 5 Dark Accent 4" w:uiPriority="50"/>
-    <w:lsdException w:name="List Table 6 Colorful Accent 4" w:uiPriority="51"/>
-    <w:lsdException w:name="List Table 7 Colorful Accent 4" w:uiPriority="52"/>
-    <w:lsdException w:name="List Table 1 Light Accent 5" w:uiPriority="46"/>
-    <w:lsdException w:name="List Table 2 Accent 5" w:uiPriority="47"/>
-    <w:lsdException w:name="List Table 3 Accent 5" w:uiPriority="48"/>
-    <w:lsdException w:name="List Table 4 Accent 5" w:uiPriority="49"/>
-    <w:lsdException w:name="List Table 5 Dark Accent 5" w:uiPriority="50"/>
-    <w:lsdException w:name="List Table 6 Colorful Accent 5" w:uiPriority="51"/>
-    <w:lsdException w:name="List Table 7 Colorful Accent 5" w:uiPriority="52"/>
-    <w:lsdException w:name="List Table 1 Light Accent 6" w:uiPriority="46"/>
-    <w:lsdException w:name="List Table 2 Accent 6" w:uiPriority="47"/>
-    <w:lsdException w:name="List Table 3 Accent 6" w:uiPriority="48"/>
-    <w:lsdException w:name="List Table 4 Accent 6" w:uiPriority="49"/>
-    <w:lsdException w:name="List Table 5 Dark Accent 6" w:uiPriority="50"/>
-    <w:lsdException w:name="List Table 6 Colorful Accent 6" w:uiPriority="51"/>
-    <w:lsdException w:name="List Table 7 Colorful Accent 6" w:uiPriority="52"/>
-  </w:latentStyles>
-  <w:style w:type="paragraph" w:default="1" w:styleId="Normal">
-    <w:name w:val="Normal"/>
-    <w:qFormat/>
-  </w:style>
-  <w:style w:type="character" w:default="1" w:styleId="Fuentedeprrafopredeter">
-    <w:name w:val="Default Paragraph Font"/>
-    <w:uiPriority w:val="1"/>
-    <w:semiHidden/>
-    <w:unhideWhenUsed/>
-  </w:style>
-  <w:style w:type="table" w:default="1" w:styleId="Tablanormal">
-    <w:name w:val="Normal Table"/>
-    <w:uiPriority w:val="99"/>
-    <w:semiHidden/>
-    <w:unhideWhenUsed/>
-    <w:tblPr>
-      <w:tblInd w:w="0" w:type="dxa"/>
-      <w:tblCellMar>
-        <w:top w:w="0" w:type="dxa"/>
-        <w:left w:w="108" w:type="dxa"/>
-        <w:bottom w:w="0" w:type="dxa"/>
-        <w:right w:w="108" w:type="dxa"/>
-      </w:tblCellMar>
-    </w:tblPr>
-  </w:style>
-  <w:style w:type="numbering" w:default="1" w:styleId="Sinlista">
-    <w:name w:val="No List"/>
-    <w:uiPriority w:val="99"/>
-    <w:semiHidden/>
-    <w:unhideWhenUsed/>
-  </w:style>
-  <w:style w:type="paragraph" w:customStyle="1" w:styleId="07B60241309C4B0C839D3AC856AAAD27">
-    <w:name w:val="07B60241309C4B0C839D3AC856AAAD27"/>
-    <w:rsid w:val="001C2C18"/>
-  </w:style>
-</w:styles>
-</file>
-
-<file path=word/glossary/webSettings.xml><?xml version="1.0" encoding="utf-8"?>
-<w:webSettings xmlns:mc="http://schemas.openxmlformats.org/markup-compatibility/2006" xmlns:r="http://schemas.openxmlformats.org/officeDocument/2006/relationships" xmlns:w="http://schemas.openxmlformats.org/wordprocessingml/2006/main" xmlns:w14="http://schemas.microsoft.com/office/word/2010/wordml" xmlns:w15="http://schemas.microsoft.com/office/word/2012/wordml" mc:Ignorable="w14 w15">
-  <w:optimizeForBrowser/>
-  <w:allowPNG/>
-</w:webSettings>
-</file>
-
 <file path=word/theme/theme1.xml><?xml version="1.0" encoding="utf-8"?>
 <a:theme xmlns:a="http://schemas.openxmlformats.org/drawingml/2006/main" name="Tema de Office">
   <a:themeElements>
@@ -10506,7 +9408,7 @@
 </file>
 
 <file path=customXml/itemProps2.xml><?xml version="1.0" encoding="utf-8"?>
-<ds:datastoreItem xmlns:ds="http://schemas.openxmlformats.org/officeDocument/2006/customXml" ds:itemID="{4F1CDA8E-53FD-48F5-9D23-21C16DB84F71}">
+<ds:datastoreItem xmlns:ds="http://schemas.openxmlformats.org/officeDocument/2006/customXml" ds:itemID="{98EB0192-EA38-4751-B256-A7FB111D96C7}">
   <ds:schemaRefs>
     <ds:schemaRef ds:uri="http://schemas.openxmlformats.org/officeDocument/2006/bibliography"/>
   </ds:schemaRefs>

</xml_diff>